<commit_message>
ran the first UAT, setup the test code to automate the bug
</commit_message>
<xml_diff>
--- a/UAT/bug2.docx
+++ b/UAT/bug2.docx
@@ -343,6 +343,14 @@
                 <w:szCs w:val="24"/>
               </w:rPr>
             </w:pPr>
+            <w:r>
+              <w:rPr>
+                <w:color w:val="0000FF"/>
+                <w:sz w:val="24"/>
+                <w:szCs w:val="24"/>
+              </w:rPr>
+              <w:t>At the end of the game the players balance should be 5</w:t>
+            </w:r>
           </w:p>
         </w:tc>
       </w:tr>
@@ -405,6 +413,15 @@
                 <w:sz w:val="24"/>
               </w:rPr>
             </w:pPr>
+            <w:r>
+              <w:rPr>
+                <w:b/>
+                <w:bCs/>
+                <w:color w:val="FF0000"/>
+                <w:sz w:val="24"/>
+              </w:rPr>
+              <w:t>Because the game terminates if the players balance is 200, the only way to see the bug is to keep playing until the game has terminated on the balance of 5. A pass for the test will indicate that the bug does actually exist</w:t>
+            </w:r>
           </w:p>
           <w:p>
             <w:pPr>
@@ -711,6 +728,9 @@
               <w:spacing w:before="80" w:after="80"/>
               <w:jc w:val="center"/>
             </w:pPr>
+            <w:r>
+              <w:t>X</w:t>
+            </w:r>
           </w:p>
         </w:tc>
         <w:tc>
@@ -800,8 +820,6 @@
               </w:rPr>
               <w:t>The players balance should be 5</w:t>
             </w:r>
-            <w:bookmarkStart w:id="0" w:name="_GoBack"/>
-            <w:bookmarkEnd w:id="0"/>
           </w:p>
         </w:tc>
         <w:tc>
@@ -814,6 +832,9 @@
               <w:spacing w:before="80" w:after="80"/>
               <w:jc w:val="center"/>
             </w:pPr>
+            <w:r>
+              <w:t>x</w:t>
+            </w:r>
           </w:p>
         </w:tc>
         <w:tc>
@@ -955,552 +976,114 @@
         <w:spacing w:before="0" w:after="0"/>
       </w:pPr>
     </w:p>
-    <w:tbl>
-      <w:tblPr>
-        <w:tblW w:w="0" w:type="auto"/>
-        <w:tblBorders>
-          <w:top w:val="single" w:sz="4" w:space="0" w:color="auto"/>
-          <w:left w:val="single" w:sz="4" w:space="0" w:color="auto"/>
-          <w:bottom w:val="single" w:sz="4" w:space="0" w:color="auto"/>
-          <w:right w:val="single" w:sz="4" w:space="0" w:color="auto"/>
-          <w:insideH w:val="single" w:sz="4" w:space="0" w:color="auto"/>
-          <w:insideV w:val="single" w:sz="4" w:space="0" w:color="auto"/>
-        </w:tblBorders>
-        <w:tblLook w:val="01E0" w:firstRow="1" w:lastRow="1" w:firstColumn="1" w:lastColumn="1" w:noHBand="0" w:noVBand="0"/>
-      </w:tblPr>
-      <w:tblGrid>
-        <w:gridCol w:w="2448"/>
-        <w:gridCol w:w="1944"/>
-        <w:gridCol w:w="2196"/>
-        <w:gridCol w:w="2196"/>
-        <w:gridCol w:w="2196"/>
-        <w:gridCol w:w="2196"/>
-      </w:tblGrid>
-      <w:tr>
-        <w:tc>
-          <w:tcPr>
-            <w:tcW w:w="13176" w:type="dxa"/>
-            <w:gridSpan w:val="6"/>
-            <w:tcBorders>
-              <w:top w:val="single" w:sz="4" w:space="0" w:color="auto"/>
-              <w:left w:val="single" w:sz="4" w:space="0" w:color="auto"/>
-              <w:bottom w:val="single" w:sz="4" w:space="0" w:color="auto"/>
-              <w:right w:val="single" w:sz="4" w:space="0" w:color="auto"/>
-            </w:tcBorders>
-            <w:shd w:val="clear" w:color="auto" w:fill="E6E6E6"/>
-          </w:tcPr>
-          <w:p>
-            <w:pPr>
-              <w:pStyle w:val="bp"/>
-              <w:spacing w:before="0" w:after="0"/>
-              <w:jc w:val="center"/>
-              <w:rPr>
-                <w:b/>
-              </w:rPr>
-            </w:pPr>
-            <w:r>
-              <w:rPr>
-                <w:b/>
-              </w:rPr>
-              <w:t>Test Data Table</w:t>
-            </w:r>
-          </w:p>
-        </w:tc>
-      </w:tr>
-      <w:tr>
-        <w:tc>
-          <w:tcPr>
-            <w:tcW w:w="2448" w:type="dxa"/>
-            <w:tcBorders>
-              <w:top w:val="single" w:sz="4" w:space="0" w:color="auto"/>
-              <w:left w:val="single" w:sz="4" w:space="0" w:color="auto"/>
-              <w:bottom w:val="single" w:sz="4" w:space="0" w:color="auto"/>
-              <w:right w:val="single" w:sz="4" w:space="0" w:color="auto"/>
-            </w:tcBorders>
-            <w:shd w:val="clear" w:color="auto" w:fill="E6E6E6"/>
-          </w:tcPr>
-          <w:p>
-            <w:pPr>
-              <w:pStyle w:val="bp"/>
-              <w:spacing w:before="0" w:after="0"/>
-              <w:rPr>
-                <w:b/>
-                <w:color w:val="0000FF"/>
-              </w:rPr>
-            </w:pPr>
-          </w:p>
-        </w:tc>
-        <w:tc>
-          <w:tcPr>
-            <w:tcW w:w="1944" w:type="dxa"/>
-            <w:tcBorders>
-              <w:top w:val="single" w:sz="4" w:space="0" w:color="auto"/>
-              <w:left w:val="single" w:sz="4" w:space="0" w:color="auto"/>
-              <w:bottom w:val="single" w:sz="4" w:space="0" w:color="auto"/>
-              <w:right w:val="single" w:sz="4" w:space="0" w:color="auto"/>
-            </w:tcBorders>
-            <w:shd w:val="clear" w:color="auto" w:fill="E6E6E6"/>
-          </w:tcPr>
-          <w:p>
-            <w:pPr>
-              <w:pStyle w:val="bp"/>
-              <w:spacing w:before="0" w:after="0"/>
-              <w:jc w:val="center"/>
-              <w:rPr>
-                <w:b/>
-              </w:rPr>
-            </w:pPr>
-            <w:r>
-              <w:rPr>
-                <w:b/>
-              </w:rPr>
-              <w:t>1</w:t>
-            </w:r>
-          </w:p>
-        </w:tc>
-        <w:tc>
-          <w:tcPr>
-            <w:tcW w:w="2196" w:type="dxa"/>
-            <w:tcBorders>
-              <w:top w:val="single" w:sz="4" w:space="0" w:color="auto"/>
-              <w:left w:val="single" w:sz="4" w:space="0" w:color="auto"/>
-              <w:bottom w:val="single" w:sz="4" w:space="0" w:color="auto"/>
-              <w:right w:val="single" w:sz="4" w:space="0" w:color="auto"/>
-            </w:tcBorders>
-            <w:shd w:val="clear" w:color="auto" w:fill="E6E6E6"/>
-          </w:tcPr>
-          <w:p>
-            <w:pPr>
-              <w:pStyle w:val="bp"/>
-              <w:spacing w:before="0" w:after="0"/>
-              <w:jc w:val="center"/>
-              <w:rPr>
-                <w:b/>
-              </w:rPr>
-            </w:pPr>
-            <w:r>
-              <w:rPr>
-                <w:b/>
-              </w:rPr>
-              <w:t>2</w:t>
-            </w:r>
-          </w:p>
-        </w:tc>
-        <w:tc>
-          <w:tcPr>
-            <w:tcW w:w="2196" w:type="dxa"/>
-            <w:tcBorders>
-              <w:top w:val="single" w:sz="4" w:space="0" w:color="auto"/>
-              <w:left w:val="single" w:sz="4" w:space="0" w:color="auto"/>
-              <w:bottom w:val="single" w:sz="4" w:space="0" w:color="auto"/>
-              <w:right w:val="single" w:sz="4" w:space="0" w:color="auto"/>
-            </w:tcBorders>
-            <w:shd w:val="clear" w:color="auto" w:fill="E6E6E6"/>
-          </w:tcPr>
-          <w:p>
-            <w:pPr>
-              <w:pStyle w:val="bp"/>
-              <w:spacing w:before="0" w:after="0"/>
-              <w:jc w:val="center"/>
-              <w:rPr>
-                <w:b/>
-              </w:rPr>
-            </w:pPr>
-            <w:r>
-              <w:rPr>
-                <w:b/>
-              </w:rPr>
-              <w:t>3</w:t>
-            </w:r>
-          </w:p>
-        </w:tc>
-        <w:tc>
-          <w:tcPr>
-            <w:tcW w:w="2196" w:type="dxa"/>
-            <w:tcBorders>
-              <w:top w:val="single" w:sz="4" w:space="0" w:color="auto"/>
-              <w:left w:val="single" w:sz="4" w:space="0" w:color="auto"/>
-              <w:bottom w:val="single" w:sz="4" w:space="0" w:color="auto"/>
-              <w:right w:val="single" w:sz="4" w:space="0" w:color="auto"/>
-            </w:tcBorders>
-            <w:shd w:val="clear" w:color="auto" w:fill="E6E6E6"/>
-          </w:tcPr>
-          <w:p>
-            <w:pPr>
-              <w:pStyle w:val="bp"/>
-              <w:spacing w:before="0" w:after="0"/>
-              <w:jc w:val="center"/>
-              <w:rPr>
-                <w:b/>
-              </w:rPr>
-            </w:pPr>
-            <w:r>
-              <w:rPr>
-                <w:b/>
-              </w:rPr>
-              <w:t>4</w:t>
-            </w:r>
-          </w:p>
-        </w:tc>
-        <w:tc>
-          <w:tcPr>
-            <w:tcW w:w="2196" w:type="dxa"/>
-            <w:tcBorders>
-              <w:top w:val="single" w:sz="4" w:space="0" w:color="auto"/>
-              <w:left w:val="single" w:sz="4" w:space="0" w:color="auto"/>
-              <w:bottom w:val="single" w:sz="4" w:space="0" w:color="auto"/>
-              <w:right w:val="single" w:sz="4" w:space="0" w:color="auto"/>
-            </w:tcBorders>
-            <w:shd w:val="clear" w:color="auto" w:fill="E6E6E6"/>
-          </w:tcPr>
-          <w:p>
-            <w:pPr>
-              <w:pStyle w:val="bp"/>
-              <w:spacing w:before="0" w:after="0"/>
-              <w:jc w:val="center"/>
-              <w:rPr>
-                <w:b/>
-              </w:rPr>
-            </w:pPr>
-            <w:r>
-              <w:rPr>
-                <w:b/>
-              </w:rPr>
-              <w:t>5</w:t>
-            </w:r>
-          </w:p>
-        </w:tc>
-      </w:tr>
-      <w:tr>
-        <w:tc>
-          <w:tcPr>
-            <w:tcW w:w="2448" w:type="dxa"/>
-            <w:tcBorders>
-              <w:top w:val="single" w:sz="4" w:space="0" w:color="auto"/>
-            </w:tcBorders>
-            <w:shd w:val="clear" w:color="auto" w:fill="E0E0E0"/>
-          </w:tcPr>
-          <w:p>
-            <w:pPr>
-              <w:pStyle w:val="bp"/>
-              <w:spacing w:before="0" w:after="0"/>
-              <w:rPr>
-                <w:color w:val="0000FF"/>
-              </w:rPr>
-            </w:pPr>
-            <w:r>
-              <w:rPr>
-                <w:color w:val="0000FF"/>
-              </w:rPr>
-              <w:t>[Data field 1]</w:t>
-            </w:r>
-          </w:p>
-        </w:tc>
-        <w:tc>
-          <w:tcPr>
-            <w:tcW w:w="1944" w:type="dxa"/>
-            <w:tcBorders>
-              <w:top w:val="single" w:sz="4" w:space="0" w:color="auto"/>
-            </w:tcBorders>
-            <w:shd w:val="clear" w:color="auto" w:fill="auto"/>
-          </w:tcPr>
-          <w:p>
-            <w:pPr>
-              <w:pStyle w:val="bp"/>
-              <w:spacing w:before="0" w:after="0"/>
-              <w:rPr>
-                <w:color w:val="0000FF"/>
-              </w:rPr>
-            </w:pPr>
-            <w:r>
-              <w:rPr>
-                <w:color w:val="0000FF"/>
-              </w:rPr>
-              <w:t>[</w:t>
-            </w:r>
-            <w:r>
-              <w:rPr>
-                <w:color w:val="0000FF"/>
-              </w:rPr>
-              <w:t xml:space="preserve">data set 1 </w:t>
-            </w:r>
-            <w:r>
-              <w:rPr>
-                <w:color w:val="0000FF"/>
-              </w:rPr>
-              <w:t>input value</w:t>
-            </w:r>
-            <w:r>
-              <w:rPr>
-                <w:color w:val="0000FF"/>
-              </w:rPr>
-              <w:t xml:space="preserve"> for field 1</w:t>
-            </w:r>
-            <w:r>
-              <w:rPr>
-                <w:color w:val="0000FF"/>
-              </w:rPr>
-              <w:t>]</w:t>
-            </w:r>
-          </w:p>
-        </w:tc>
-        <w:tc>
-          <w:tcPr>
-            <w:tcW w:w="2196" w:type="dxa"/>
-            <w:tcBorders>
-              <w:top w:val="single" w:sz="4" w:space="0" w:color="auto"/>
-            </w:tcBorders>
-            <w:shd w:val="clear" w:color="auto" w:fill="auto"/>
-          </w:tcPr>
-          <w:p>
-            <w:pPr>
-              <w:pStyle w:val="bp"/>
-              <w:spacing w:before="0" w:after="0"/>
-            </w:pPr>
-          </w:p>
-        </w:tc>
-        <w:tc>
-          <w:tcPr>
-            <w:tcW w:w="2196" w:type="dxa"/>
-            <w:tcBorders>
-              <w:top w:val="single" w:sz="4" w:space="0" w:color="auto"/>
-            </w:tcBorders>
-            <w:shd w:val="clear" w:color="auto" w:fill="auto"/>
-          </w:tcPr>
-          <w:p>
-            <w:pPr>
-              <w:pStyle w:val="bp"/>
-              <w:spacing w:before="0" w:after="0"/>
-            </w:pPr>
-          </w:p>
-        </w:tc>
-        <w:tc>
-          <w:tcPr>
-            <w:tcW w:w="2196" w:type="dxa"/>
-            <w:tcBorders>
-              <w:top w:val="single" w:sz="4" w:space="0" w:color="auto"/>
-            </w:tcBorders>
-            <w:shd w:val="clear" w:color="auto" w:fill="auto"/>
-          </w:tcPr>
-          <w:p>
-            <w:pPr>
-              <w:pStyle w:val="bp"/>
-              <w:spacing w:before="0" w:after="0"/>
-            </w:pPr>
-          </w:p>
-        </w:tc>
-        <w:tc>
-          <w:tcPr>
-            <w:tcW w:w="2196" w:type="dxa"/>
-            <w:tcBorders>
-              <w:top w:val="single" w:sz="4" w:space="0" w:color="auto"/>
-            </w:tcBorders>
-            <w:shd w:val="clear" w:color="auto" w:fill="auto"/>
-          </w:tcPr>
-          <w:p>
-            <w:pPr>
-              <w:pStyle w:val="bp"/>
-              <w:spacing w:before="0" w:after="0"/>
-            </w:pPr>
-          </w:p>
-        </w:tc>
-      </w:tr>
-      <w:tr>
-        <w:tc>
-          <w:tcPr>
-            <w:tcW w:w="2448" w:type="dxa"/>
-            <w:shd w:val="clear" w:color="auto" w:fill="E0E0E0"/>
-          </w:tcPr>
-          <w:p>
-            <w:pPr>
-              <w:pStyle w:val="bp"/>
-              <w:spacing w:before="0" w:after="0"/>
-              <w:rPr>
-                <w:color w:val="0000FF"/>
-              </w:rPr>
-            </w:pPr>
-            <w:r>
-              <w:rPr>
-                <w:color w:val="0000FF"/>
-              </w:rPr>
-              <w:t>[Data field 2]</w:t>
-            </w:r>
-          </w:p>
-        </w:tc>
-        <w:tc>
-          <w:tcPr>
-            <w:tcW w:w="1944" w:type="dxa"/>
-            <w:shd w:val="clear" w:color="auto" w:fill="auto"/>
-          </w:tcPr>
-          <w:p>
-            <w:pPr>
-              <w:pStyle w:val="bp"/>
-              <w:spacing w:before="0" w:after="0"/>
-              <w:rPr>
-                <w:color w:val="0000FF"/>
-              </w:rPr>
-            </w:pPr>
-            <w:r>
-              <w:rPr>
-                <w:color w:val="0000FF"/>
-              </w:rPr>
-              <w:t>[data set 1 input value for field 2]</w:t>
-            </w:r>
-          </w:p>
-        </w:tc>
-        <w:tc>
-          <w:tcPr>
-            <w:tcW w:w="2196" w:type="dxa"/>
-            <w:shd w:val="clear" w:color="auto" w:fill="auto"/>
-          </w:tcPr>
-          <w:p>
-            <w:pPr>
-              <w:pStyle w:val="bp"/>
-              <w:spacing w:before="0" w:after="0"/>
-            </w:pPr>
-          </w:p>
-        </w:tc>
-        <w:tc>
-          <w:tcPr>
-            <w:tcW w:w="2196" w:type="dxa"/>
-            <w:shd w:val="clear" w:color="auto" w:fill="auto"/>
-          </w:tcPr>
-          <w:p>
-            <w:pPr>
-              <w:pStyle w:val="bp"/>
-              <w:spacing w:before="0" w:after="0"/>
-            </w:pPr>
-          </w:p>
-        </w:tc>
-        <w:tc>
-          <w:tcPr>
-            <w:tcW w:w="2196" w:type="dxa"/>
-            <w:shd w:val="clear" w:color="auto" w:fill="auto"/>
-          </w:tcPr>
-          <w:p>
-            <w:pPr>
-              <w:pStyle w:val="bp"/>
-              <w:spacing w:before="0" w:after="0"/>
-            </w:pPr>
-          </w:p>
-        </w:tc>
-        <w:tc>
-          <w:tcPr>
-            <w:tcW w:w="2196" w:type="dxa"/>
-            <w:shd w:val="clear" w:color="auto" w:fill="auto"/>
-          </w:tcPr>
-          <w:p>
-            <w:pPr>
-              <w:pStyle w:val="bp"/>
-              <w:spacing w:before="0" w:after="0"/>
-            </w:pPr>
-          </w:p>
-        </w:tc>
-      </w:tr>
-      <w:tr>
-        <w:tc>
-          <w:tcPr>
-            <w:tcW w:w="2448" w:type="dxa"/>
-            <w:shd w:val="clear" w:color="auto" w:fill="E0E0E0"/>
-          </w:tcPr>
-          <w:p>
-            <w:pPr>
-              <w:pStyle w:val="bp"/>
-              <w:spacing w:before="0" w:after="0"/>
-              <w:rPr>
-                <w:color w:val="0000FF"/>
-              </w:rPr>
-            </w:pPr>
-            <w:r>
-              <w:rPr>
-                <w:color w:val="0000FF"/>
-              </w:rPr>
-              <w:t>[Data field 3]</w:t>
-            </w:r>
-          </w:p>
-        </w:tc>
-        <w:tc>
-          <w:tcPr>
-            <w:tcW w:w="1944" w:type="dxa"/>
-            <w:shd w:val="clear" w:color="auto" w:fill="auto"/>
-          </w:tcPr>
-          <w:p>
-            <w:pPr>
-              <w:pStyle w:val="bp"/>
-              <w:spacing w:before="0" w:after="0"/>
-              <w:rPr>
-                <w:color w:val="0000FF"/>
-              </w:rPr>
-            </w:pPr>
-            <w:r>
-              <w:rPr>
-                <w:color w:val="0000FF"/>
-              </w:rPr>
-              <w:t>[data set 1 input value for field 3]</w:t>
-            </w:r>
-          </w:p>
-        </w:tc>
-        <w:tc>
-          <w:tcPr>
-            <w:tcW w:w="2196" w:type="dxa"/>
-            <w:shd w:val="clear" w:color="auto" w:fill="auto"/>
-          </w:tcPr>
-          <w:p>
-            <w:pPr>
-              <w:pStyle w:val="bp"/>
-              <w:spacing w:before="0" w:after="0"/>
-            </w:pPr>
-          </w:p>
-        </w:tc>
-        <w:tc>
-          <w:tcPr>
-            <w:tcW w:w="2196" w:type="dxa"/>
-            <w:shd w:val="clear" w:color="auto" w:fill="auto"/>
-          </w:tcPr>
-          <w:p>
-            <w:pPr>
-              <w:pStyle w:val="bp"/>
-              <w:spacing w:before="0" w:after="0"/>
-            </w:pPr>
-          </w:p>
-        </w:tc>
-        <w:tc>
-          <w:tcPr>
-            <w:tcW w:w="2196" w:type="dxa"/>
-            <w:shd w:val="clear" w:color="auto" w:fill="auto"/>
-          </w:tcPr>
-          <w:p>
-            <w:pPr>
-              <w:pStyle w:val="bp"/>
-              <w:spacing w:before="0" w:after="0"/>
-            </w:pPr>
-          </w:p>
-        </w:tc>
-        <w:tc>
-          <w:tcPr>
-            <w:tcW w:w="2196" w:type="dxa"/>
-            <w:shd w:val="clear" w:color="auto" w:fill="auto"/>
-          </w:tcPr>
-          <w:p>
-            <w:pPr>
-              <w:pStyle w:val="bp"/>
-              <w:spacing w:before="0" w:after="0"/>
-            </w:pPr>
-          </w:p>
-        </w:tc>
-      </w:tr>
-    </w:tbl>
+    <w:p>
+      <w:pPr>
+        <w:pStyle w:val="Heading1"/>
+      </w:pPr>
+      <w:r>
+        <w:t>Test Result</w:t>
+      </w:r>
+    </w:p>
+    <w:p>
+      <w:pPr>
+        <w:pStyle w:val="Subtitle"/>
+      </w:pPr>
+      <w:r>
+        <w:t>Output from Game</w:t>
+      </w:r>
+    </w:p>
+    <w:p>
+      <w:r>
+        <w:t>Turn 114: Fred bet 5 on HEART</w:t>
+      </w:r>
+    </w:p>
+    <w:p>
+      <w:r>
+        <w:t>Rolled DIAMOND, DIAMOND, DIAMOND</w:t>
+      </w:r>
+    </w:p>
+    <w:p>
+      <w:r>
+        <w:t>Fred lost, balance now 10</w:t>
+      </w:r>
+    </w:p>
+    <w:p/>
+    <w:p>
+      <w:r>
+        <w:t>Turn 115: Fred bet 5 on HEART</w:t>
+      </w:r>
+    </w:p>
+    <w:p>
+      <w:r>
+        <w:t>Rolled DIAMOND, DIAMOND, DIAMOND</w:t>
+      </w:r>
+    </w:p>
+    <w:p>
+      <w:r>
+        <w:t>Fred lost, balance now 5</w:t>
+      </w:r>
+    </w:p>
+    <w:p/>
+    <w:p>
+      <w:r>
+        <w:t xml:space="preserve">115 </w:t>
+      </w:r>
+      <w:proofErr w:type="gramStart"/>
+      <w:r>
+        <w:t>turns</w:t>
+      </w:r>
+      <w:proofErr w:type="gramEnd"/>
+      <w:r>
+        <w:t xml:space="preserve"> later.</w:t>
+      </w:r>
+    </w:p>
+    <w:p>
+      <w:r>
+        <w:t>End Game 99: Fred now has balance 5</w:t>
+      </w:r>
+    </w:p>
+    <w:p/>
+    <w:p>
+      <w:r>
+        <w:t>Win count = 1674, Lose Count = 6567, 0.20</w:t>
+      </w:r>
+    </w:p>
+    <w:p/>
+    <w:p>
+      <w:pPr>
+        <w:pStyle w:val="Subtitle"/>
+      </w:pPr>
+      <w:r>
+        <w:t>Diagnose</w:t>
+      </w:r>
+    </w:p>
     <w:p>
       <w:pPr>
         <w:pStyle w:val="bp"/>
         <w:spacing w:before="0" w:after="0"/>
       </w:pPr>
-    </w:p>
-    <w:p>
-      <w:pPr>
-        <w:pStyle w:val="bp"/>
-        <w:spacing w:before="0" w:after="0"/>
-      </w:pPr>
+      <w:r>
+        <w:t xml:space="preserve">From the above output we can see that the game is terminating </w:t>
+      </w:r>
+      <w:proofErr w:type="gramStart"/>
+      <w:r>
+        <w:t>to</w:t>
+      </w:r>
+      <w:proofErr w:type="gramEnd"/>
+      <w:r>
+        <w:t xml:space="preserve"> early. The game appears to be </w:t>
+      </w:r>
+      <w:r>
+        <w:t>stopping</w:t>
+      </w:r>
+      <w:r>
+        <w:t xml:space="preserve"> </w:t>
+      </w:r>
+      <w:bookmarkStart w:id="0" w:name="_GoBack"/>
+      <w:bookmarkEnd w:id="0"/>
+      <w:r>
+        <w:t>once the players balance is 5 and not 0. This seems to indicate that the termination code is off, and is terminating on limit +bet amount (0+5)</w:t>
+      </w:r>
     </w:p>
     <w:sectPr>
       <w:pgSz w:w="15840" w:h="12240" w:orient="landscape" w:code="1"/>
@@ -1605,7 +1188,7 @@
         <w:rStyle w:val="PageNumber"/>
         <w:noProof/>
       </w:rPr>
-      <w:t>1</w:t>
+      <w:t>2</w:t>
     </w:r>
     <w:r>
       <w:rPr>
@@ -1685,94 +1268,63 @@
 
 <file path=word/header1.xml><?xml version="1.0" encoding="utf-8"?>
 <w:hdr xmlns:wpc="http://schemas.microsoft.com/office/word/2010/wordprocessingCanvas" xmlns:mc="http://schemas.openxmlformats.org/markup-compatibility/2006" xmlns:o="urn:schemas-microsoft-com:office:office" xmlns:r="http://schemas.openxmlformats.org/officeDocument/2006/relationships" xmlns:m="http://schemas.openxmlformats.org/officeDocument/2006/math" xmlns:v="urn:schemas-microsoft-com:vml" xmlns:wp14="http://schemas.microsoft.com/office/word/2010/wordprocessingDrawing" xmlns:wp="http://schemas.openxmlformats.org/drawingml/2006/wordprocessingDrawing" xmlns:w10="urn:schemas-microsoft-com:office:word" xmlns:w="http://schemas.openxmlformats.org/wordprocessingml/2006/main" xmlns:w14="http://schemas.microsoft.com/office/word/2010/wordml" xmlns:wpg="http://schemas.microsoft.com/office/word/2010/wordprocessingGroup" xmlns:wpi="http://schemas.microsoft.com/office/word/2010/wordprocessingInk" xmlns:wne="http://schemas.microsoft.com/office/word/2006/wordml" xmlns:wps="http://schemas.microsoft.com/office/word/2010/wordprocessingShape" mc:Ignorable="w14 wp14">
-  <w:tbl>
-    <w:tblPr>
-      <w:tblW w:w="0" w:type="auto"/>
-      <w:tblBorders>
-        <w:top w:val="single" w:sz="6" w:space="0" w:color="auto"/>
-        <w:left w:val="single" w:sz="6" w:space="0" w:color="auto"/>
-        <w:bottom w:val="single" w:sz="6" w:space="0" w:color="auto"/>
-        <w:right w:val="single" w:sz="6" w:space="0" w:color="auto"/>
-        <w:insideH w:val="single" w:sz="6" w:space="0" w:color="auto"/>
-        <w:insideV w:val="single" w:sz="6" w:space="0" w:color="auto"/>
-      </w:tblBorders>
-      <w:tblLayout w:type="fixed"/>
-      <w:tblLook w:val="0000" w:firstRow="0" w:lastRow="0" w:firstColumn="0" w:lastColumn="0" w:noHBand="0" w:noVBand="0"/>
-    </w:tblPr>
-    <w:tblGrid>
-      <w:gridCol w:w="6379"/>
-      <w:gridCol w:w="3179"/>
-    </w:tblGrid>
-    <w:tr>
-      <w:tc>
-        <w:tcPr>
-          <w:tcW w:w="6379" w:type="dxa"/>
-        </w:tcPr>
-        <w:p>
-          <w:r>
-            <w:rPr>
-              <w:b/>
-            </w:rPr>
-            <w:fldChar w:fldCharType="begin"/>
-          </w:r>
-          <w:r>
-            <w:rPr>
-              <w:b/>
-            </w:rPr>
-            <w:instrText xml:space="preserve"> SUBJECT  \* MERGEFORMAT </w:instrText>
-          </w:r>
-          <w:r>
-            <w:rPr>
-              <w:b/>
-            </w:rPr>
-            <w:fldChar w:fldCharType="end"/>
-          </w:r>
-          <w:r>
-            <w:t xml:space="preserve">  Test Script</w:t>
-          </w:r>
-        </w:p>
-      </w:tc>
-      <w:tc>
-        <w:tcPr>
-          <w:tcW w:w="3179" w:type="dxa"/>
-        </w:tcPr>
-        <w:p>
-          <w:pPr>
-            <w:tabs>
-              <w:tab w:val="left" w:pos="1135"/>
-            </w:tabs>
-            <w:spacing w:before="40"/>
-            <w:ind w:right="68"/>
-          </w:pPr>
-          <w:r>
-            <w:t xml:space="preserve"> </w:t>
-          </w:r>
-        </w:p>
-      </w:tc>
-    </w:tr>
-    <w:tr>
-      <w:tc>
-        <w:tcPr>
-          <w:tcW w:w="6379" w:type="dxa"/>
-        </w:tcPr>
-        <w:p>
-          <w:r>
-            <w:t>&lt;Test Name&gt;</w:t>
-          </w:r>
-        </w:p>
-      </w:tc>
-      <w:tc>
-        <w:tcPr>
-          <w:tcW w:w="3179" w:type="dxa"/>
-        </w:tcPr>
-        <w:p>
-          <w:r>
-            <w:t xml:space="preserve">  Date:  &lt;dd/mmm/yy&gt;</w:t>
-          </w:r>
-        </w:p>
-      </w:tc>
-    </w:tr>
-  </w:tbl>
+  <w:p>
+    <w:pPr>
+      <w:pStyle w:val="Header"/>
+      <w:jc w:val="center"/>
+      <w:rPr>
+        <w:sz w:val="28"/>
+      </w:rPr>
+    </w:pPr>
+    <w:r>
+      <w:rPr>
+        <w:sz w:val="28"/>
+      </w:rPr>
+      <w:t>B</w:t>
+    </w:r>
+    <w:r>
+      <w:rPr>
+        <w:sz w:val="28"/>
+      </w:rPr>
+      <w:t>ug 2</w:t>
+    </w:r>
+    <w:r>
+      <w:rPr>
+        <w:sz w:val="28"/>
+      </w:rPr>
+      <w:t xml:space="preserve"> – </w:t>
+    </w:r>
+    <w:r>
+      <w:rPr>
+        <w:sz w:val="28"/>
+      </w:rPr>
+      <w:t>Game terminates before the bet limit is reached</w:t>
+    </w:r>
+  </w:p>
+  <w:p>
+    <w:pPr>
+      <w:pStyle w:val="Header"/>
+      <w:jc w:val="center"/>
+      <w:rPr>
+        <w:sz w:val="28"/>
+      </w:rPr>
+    </w:pPr>
+    <w:r>
+      <w:rPr>
+        <w:sz w:val="28"/>
+      </w:rPr>
+      <w:t>Debug Log</w:t>
+    </w:r>
+  </w:p>
+  <w:p>
+    <w:pPr>
+      <w:pStyle w:val="Header"/>
+      <w:jc w:val="center"/>
+      <w:rPr>
+        <w:sz w:val="28"/>
+      </w:rPr>
+    </w:pPr>
+  </w:p>
   <w:p>
     <w:pPr>
       <w:pStyle w:val="Header"/>
@@ -5243,6 +4795,7 @@
   <w:style w:type="paragraph" w:styleId="Header">
     <w:name w:val="header"/>
     <w:basedOn w:val="Normal"/>
+    <w:link w:val="HeaderChar"/>
     <w:pPr>
       <w:tabs>
         <w:tab w:val="center" w:pos="4320"/>
@@ -5524,6 +5077,53 @@
       <w:iCs/>
       <w:color w:val="0000FF"/>
       <w:sz w:val="18"/>
+    </w:rPr>
+  </w:style>
+  <w:style w:type="character" w:customStyle="1" w:styleId="HeaderChar">
+    <w:name w:val="Header Char"/>
+    <w:basedOn w:val="DefaultParagraphFont"/>
+    <w:link w:val="Header"/>
+    <w:rsid w:val="007C4C9C"/>
+    <w:rPr>
+      <w:lang w:val="en-US" w:eastAsia="en-US"/>
+    </w:rPr>
+  </w:style>
+  <w:style w:type="paragraph" w:styleId="Subtitle">
+    <w:name w:val="Subtitle"/>
+    <w:basedOn w:val="Normal"/>
+    <w:next w:val="Normal"/>
+    <w:link w:val="SubtitleChar"/>
+    <w:qFormat/>
+    <w:rsid w:val="005F0C1D"/>
+    <w:pPr>
+      <w:numPr>
+        <w:ilvl w:val="1"/>
+      </w:numPr>
+    </w:pPr>
+    <w:rPr>
+      <w:rFonts w:asciiTheme="majorHAnsi" w:eastAsiaTheme="majorEastAsia" w:hAnsiTheme="majorHAnsi" w:cstheme="majorBidi"/>
+      <w:i/>
+      <w:iCs/>
+      <w:color w:val="5B9BD5" w:themeColor="accent1"/>
+      <w:spacing w:val="15"/>
+      <w:sz w:val="24"/>
+      <w:szCs w:val="24"/>
+    </w:rPr>
+  </w:style>
+  <w:style w:type="character" w:customStyle="1" w:styleId="SubtitleChar">
+    <w:name w:val="Subtitle Char"/>
+    <w:basedOn w:val="DefaultParagraphFont"/>
+    <w:link w:val="Subtitle"/>
+    <w:rsid w:val="005F0C1D"/>
+    <w:rPr>
+      <w:rFonts w:asciiTheme="majorHAnsi" w:eastAsiaTheme="majorEastAsia" w:hAnsiTheme="majorHAnsi" w:cstheme="majorBidi"/>
+      <w:i/>
+      <w:iCs/>
+      <w:color w:val="5B9BD5" w:themeColor="accent1"/>
+      <w:spacing w:val="15"/>
+      <w:sz w:val="24"/>
+      <w:szCs w:val="24"/>
+      <w:lang w:val="en-US" w:eastAsia="en-US"/>
     </w:rPr>
   </w:style>
 </w:styles>
@@ -5721,6 +5321,7 @@
   <w:style w:type="paragraph" w:styleId="Header">
     <w:name w:val="header"/>
     <w:basedOn w:val="Normal"/>
+    <w:link w:val="HeaderChar"/>
     <w:pPr>
       <w:tabs>
         <w:tab w:val="center" w:pos="4320"/>
@@ -6002,6 +5603,53 @@
       <w:iCs/>
       <w:color w:val="0000FF"/>
       <w:sz w:val="18"/>
+    </w:rPr>
+  </w:style>
+  <w:style w:type="character" w:customStyle="1" w:styleId="HeaderChar">
+    <w:name w:val="Header Char"/>
+    <w:basedOn w:val="DefaultParagraphFont"/>
+    <w:link w:val="Header"/>
+    <w:rsid w:val="007C4C9C"/>
+    <w:rPr>
+      <w:lang w:val="en-US" w:eastAsia="en-US"/>
+    </w:rPr>
+  </w:style>
+  <w:style w:type="paragraph" w:styleId="Subtitle">
+    <w:name w:val="Subtitle"/>
+    <w:basedOn w:val="Normal"/>
+    <w:next w:val="Normal"/>
+    <w:link w:val="SubtitleChar"/>
+    <w:qFormat/>
+    <w:rsid w:val="005F0C1D"/>
+    <w:pPr>
+      <w:numPr>
+        <w:ilvl w:val="1"/>
+      </w:numPr>
+    </w:pPr>
+    <w:rPr>
+      <w:rFonts w:asciiTheme="majorHAnsi" w:eastAsiaTheme="majorEastAsia" w:hAnsiTheme="majorHAnsi" w:cstheme="majorBidi"/>
+      <w:i/>
+      <w:iCs/>
+      <w:color w:val="5B9BD5" w:themeColor="accent1"/>
+      <w:spacing w:val="15"/>
+      <w:sz w:val="24"/>
+      <w:szCs w:val="24"/>
+    </w:rPr>
+  </w:style>
+  <w:style w:type="character" w:customStyle="1" w:styleId="SubtitleChar">
+    <w:name w:val="Subtitle Char"/>
+    <w:basedOn w:val="DefaultParagraphFont"/>
+    <w:link w:val="Subtitle"/>
+    <w:rsid w:val="005F0C1D"/>
+    <w:rPr>
+      <w:rFonts w:asciiTheme="majorHAnsi" w:eastAsiaTheme="majorEastAsia" w:hAnsiTheme="majorHAnsi" w:cstheme="majorBidi"/>
+      <w:i/>
+      <w:iCs/>
+      <w:color w:val="5B9BD5" w:themeColor="accent1"/>
+      <w:spacing w:val="15"/>
+      <w:sz w:val="24"/>
+      <w:szCs w:val="24"/>
+      <w:lang w:val="en-US" w:eastAsia="en-US"/>
     </w:rPr>
   </w:style>
 </w:styles>
@@ -6262,7 +5910,7 @@
   <a:extraClrSchemeLst/>
   <a:extLst>
     <a:ext uri="{05A4C25C-085E-4340-85A3-A5531E510DB2}">
-      <thm15:themeFamily xmlns:thm15="http://schemas.microsoft.com/office/thememl/2012/main" xmlns="" name="Office Theme" id="{62F939B6-93AF-4DB8-9C6B-D6C7DFDC589F}" vid="{4A3C46E8-61CC-4603-A589-7422A47A8E4A}"/>
+      <thm15:themeFamily xmlns="" xmlns:thm15="http://schemas.microsoft.com/office/thememl/2012/main" name="Office Theme" id="{62F939B6-93AF-4DB8-9C6B-D6C7DFDC589F}" vid="{4A3C46E8-61CC-4603-A589-7422A47A8E4A}"/>
     </a:ext>
   </a:extLst>
 </a:theme>

</xml_diff>

<commit_message>
created Junit test and update UAT
</commit_message>
<xml_diff>
--- a/UAT/bug2.docx
+++ b/UAT/bug2.docx
@@ -1026,15 +1026,7 @@
     <w:p/>
     <w:p>
       <w:r>
-        <w:t xml:space="preserve">115 </w:t>
-      </w:r>
-      <w:proofErr w:type="gramStart"/>
-      <w:r>
-        <w:t>turns</w:t>
-      </w:r>
-      <w:proofErr w:type="gramEnd"/>
-      <w:r>
-        <w:t xml:space="preserve"> later.</w:t>
+        <w:t>115 turns later.</w:t>
       </w:r>
     </w:p>
     <w:p>
@@ -1063,27 +1055,180 @@
         <w:spacing w:before="0" w:after="0"/>
       </w:pPr>
       <w:r>
-        <w:t xml:space="preserve">From the above output we can see that the game is terminating </w:t>
-      </w:r>
-      <w:proofErr w:type="gramStart"/>
-      <w:r>
-        <w:t>to</w:t>
-      </w:r>
-      <w:proofErr w:type="gramEnd"/>
-      <w:r>
-        <w:t xml:space="preserve"> early. The game appears to be </w:t>
+        <w:t xml:space="preserve">From the above output we can see that the game is terminating to early. The game appears to be </w:t>
       </w:r>
       <w:r>
         <w:t>stopping</w:t>
       </w:r>
       <w:r>
-        <w:t xml:space="preserve"> </w:t>
+        <w:t xml:space="preserve"> once the players balance is 5 and not 0. This seems to indicate that the termination code is off, and is terminating on limit +bet amount (0+5)</w:t>
+      </w:r>
+    </w:p>
+    <w:p>
+      <w:pPr>
+        <w:pStyle w:val="bp"/>
+        <w:spacing w:before="0" w:after="0"/>
+      </w:pPr>
+    </w:p>
+    <w:p>
+      <w:pPr>
+        <w:pStyle w:val="Heading1"/>
+      </w:pPr>
+      <w:r>
+        <w:t>Automated Test with Junit to show the bug</w:t>
+      </w:r>
+    </w:p>
+    <w:p>
+      <w:pPr>
+        <w:pStyle w:val="bp"/>
+        <w:spacing w:before="0" w:after="0"/>
+        <w:rPr>
+          <w:color w:val="000000"/>
+          <w:szCs w:val="22"/>
+          <w:lang w:eastAsia="en-AU"/>
+        </w:rPr>
+      </w:pPr>
+      <w:r>
+        <w:t xml:space="preserve">This bug is a </w:t>
+      </w:r>
+      <w:r>
+        <w:t xml:space="preserve">little bit harder to stop with Junit testing. When you try to force the bug by dropping the balance to 5, the limit to 0 and the bet </w:t>
+      </w:r>
+      <w:r>
+        <w:rPr>
+          <w:szCs w:val="22"/>
+        </w:rPr>
+        <w:t>amount to 5, the</w:t>
+      </w:r>
+      <w:r>
+        <w:rPr>
+          <w:color w:val="000000"/>
+          <w:szCs w:val="22"/>
+          <w:lang w:eastAsia="en-AU"/>
+        </w:rPr>
+        <w:t xml:space="preserve"> balanceExceedsLimitBy check does actually return the correct result which indicates that this isn’t the bug. </w:t>
+      </w:r>
+      <w:r>
+        <w:rPr>
+          <w:color w:val="000000"/>
+          <w:szCs w:val="22"/>
+          <w:lang w:eastAsia="en-AU"/>
+        </w:rPr>
+        <w:t>But the problem here is that from looking at the data in the UAT we can kind of says this is where the bug is. The issue is we are testing the function with the wrong values, which is making the first test invalid. The screenshot below shows the invalid test result which indicates that function is working correctly even though it isn’t.</w:t>
+      </w:r>
+    </w:p>
+    <w:p>
+      <w:pPr>
+        <w:pStyle w:val="bp"/>
+        <w:spacing w:before="0" w:after="0"/>
+      </w:pPr>
+      <w:r>
+        <w:rPr>
+          <w:noProof/>
+        </w:rPr>
+        <w:lastRenderedPageBreak/>
+        <w:drawing>
+          <wp:inline distT="0" distB="0" distL="0" distR="0" wp14:anchorId="34DCC0BA" wp14:editId="27AD1896">
+            <wp:extent cx="5943600" cy="1745615"/>
+            <wp:effectExtent l="0" t="0" r="0" b="6985"/>
+            <wp:docPr id="1" name="Picture 1"/>
+            <wp:cNvGraphicFramePr>
+              <a:graphicFrameLocks xmlns:a="http://schemas.openxmlformats.org/drawingml/2006/main" noChangeAspect="1"/>
+            </wp:cNvGraphicFramePr>
+            <a:graphic xmlns:a="http://schemas.openxmlformats.org/drawingml/2006/main">
+              <a:graphicData uri="http://schemas.openxmlformats.org/drawingml/2006/picture">
+                <pic:pic xmlns:pic="http://schemas.openxmlformats.org/drawingml/2006/picture">
+                  <pic:nvPicPr>
+                    <pic:cNvPr id="0" name=""/>
+                    <pic:cNvPicPr/>
+                  </pic:nvPicPr>
+                  <pic:blipFill>
+                    <a:blip r:embed="rId11"/>
+                    <a:stretch>
+                      <a:fillRect/>
+                    </a:stretch>
+                  </pic:blipFill>
+                  <pic:spPr>
+                    <a:xfrm>
+                      <a:off x="0" y="0"/>
+                      <a:ext cx="5943600" cy="1745615"/>
+                    </a:xfrm>
+                    <a:prstGeom prst="rect">
+                      <a:avLst/>
+                    </a:prstGeom>
+                  </pic:spPr>
+                </pic:pic>
+              </a:graphicData>
+            </a:graphic>
+          </wp:inline>
+        </w:drawing>
+      </w:r>
+    </w:p>
+    <w:p>
+      <w:pPr>
+        <w:pStyle w:val="bp"/>
+        <w:spacing w:before="0" w:after="0"/>
+      </w:pPr>
+      <w:r>
+        <w:t>Now if we change the balance to say 15 and run the same test we can see the function does actually fail. This is what we would expect from the UAT results.</w:t>
+      </w:r>
+    </w:p>
+    <w:p>
+      <w:pPr>
+        <w:pStyle w:val="bp"/>
+        <w:spacing w:before="0" w:after="0"/>
+      </w:pPr>
+      <w:r>
+        <w:rPr>
+          <w:noProof/>
+        </w:rPr>
+        <w:drawing>
+          <wp:inline distT="0" distB="0" distL="0" distR="0" wp14:anchorId="5D2C8753" wp14:editId="759CDD26">
+            <wp:extent cx="5943600" cy="1818640"/>
+            <wp:effectExtent l="0" t="0" r="0" b="0"/>
+            <wp:docPr id="2" name="Picture 2"/>
+            <wp:cNvGraphicFramePr>
+              <a:graphicFrameLocks xmlns:a="http://schemas.openxmlformats.org/drawingml/2006/main" noChangeAspect="1"/>
+            </wp:cNvGraphicFramePr>
+            <a:graphic xmlns:a="http://schemas.openxmlformats.org/drawingml/2006/main">
+              <a:graphicData uri="http://schemas.openxmlformats.org/drawingml/2006/picture">
+                <pic:pic xmlns:pic="http://schemas.openxmlformats.org/drawingml/2006/picture">
+                  <pic:nvPicPr>
+                    <pic:cNvPr id="0" name=""/>
+                    <pic:cNvPicPr/>
+                  </pic:nvPicPr>
+                  <pic:blipFill>
+                    <a:blip r:embed="rId12"/>
+                    <a:stretch>
+                      <a:fillRect/>
+                    </a:stretch>
+                  </pic:blipFill>
+                  <pic:spPr>
+                    <a:xfrm>
+                      <a:off x="0" y="0"/>
+                      <a:ext cx="5943600" cy="1818640"/>
+                    </a:xfrm>
+                    <a:prstGeom prst="rect">
+                      <a:avLst/>
+                    </a:prstGeom>
+                  </pic:spPr>
+                </pic:pic>
+              </a:graphicData>
+            </a:graphic>
+          </wp:inline>
+        </w:drawing>
+      </w:r>
+    </w:p>
+    <w:p>
+      <w:pPr>
+        <w:pStyle w:val="bp"/>
+        <w:spacing w:before="0" w:after="0"/>
+      </w:pPr>
+      <w:r>
+        <w:t>The fail does indicate that the bug is due to the balanceExceedsLimitBy function. It doesn’t return false when it should. These two results we actually make it a lot easier to trace the bug down.</w:t>
       </w:r>
       <w:bookmarkStart w:id="0" w:name="_GoBack"/>
       <w:bookmarkEnd w:id="0"/>
-      <w:r>
-        <w:t>once the players balance is 5 and not 0. This seems to indicate that the termination code is off, and is terminating on limit +bet amount (0+5)</w:t>
-      </w:r>
     </w:p>
     <w:sectPr>
       <w:pgSz w:w="15840" w:h="12240" w:orient="landscape" w:code="1"/>
@@ -1188,7 +1333,7 @@
         <w:rStyle w:val="PageNumber"/>
         <w:noProof/>
       </w:rPr>
-      <w:t>2</w:t>
+      <w:t>3</w:t>
     </w:r>
     <w:r>
       <w:rPr>
@@ -1225,7 +1370,7 @@
         <w:rStyle w:val="PageNumber"/>
         <w:noProof/>
       </w:rPr>
-      <w:t>2</w:t>
+      <w:t>3</w:t>
     </w:r>
     <w:r>
       <w:rPr>

</xml_diff>

<commit_message>
traced the bug back and fixed the bug, ran Junit test to confirm the bug is fixed
</commit_message>
<xml_diff>
--- a/UAT/bug2.docx
+++ b/UAT/bug2.docx
@@ -959,9 +959,12 @@
         <w:pStyle w:val="bp"/>
         <w:spacing w:before="0" w:after="0"/>
         <w:sectPr>
-          <w:headerReference w:type="default" r:id="rId8"/>
-          <w:footerReference w:type="even" r:id="rId9"/>
-          <w:footerReference w:type="default" r:id="rId10"/>
+          <w:headerReference w:type="even" r:id="rId8"/>
+          <w:headerReference w:type="default" r:id="rId9"/>
+          <w:footerReference w:type="even" r:id="rId10"/>
+          <w:footerReference w:type="default" r:id="rId11"/>
+          <w:headerReference w:type="first" r:id="rId12"/>
+          <w:footerReference w:type="first" r:id="rId13"/>
           <w:type w:val="continuous"/>
           <w:pgSz w:w="15840" w:h="12240" w:orient="landscape" w:code="1"/>
           <w:pgMar w:top="1440" w:right="1440" w:bottom="1440" w:left="1440" w:header="720" w:footer="720" w:gutter="0"/>
@@ -1026,7 +1029,15 @@
     <w:p/>
     <w:p>
       <w:r>
-        <w:t>115 turns later.</w:t>
+        <w:t xml:space="preserve">115 </w:t>
+      </w:r>
+      <w:proofErr w:type="gramStart"/>
+      <w:r>
+        <w:t>turns</w:t>
+      </w:r>
+      <w:proofErr w:type="gramEnd"/>
+      <w:r>
+        <w:t xml:space="preserve"> later.</w:t>
       </w:r>
     </w:p>
     <w:p>
@@ -1055,7 +1066,15 @@
         <w:spacing w:before="0" w:after="0"/>
       </w:pPr>
       <w:r>
-        <w:t xml:space="preserve">From the above output we can see that the game is terminating to early. The game appears to be </w:t>
+        <w:t xml:space="preserve">From the above output we can see that the game is terminating </w:t>
+      </w:r>
+      <w:proofErr w:type="gramStart"/>
+      <w:r>
+        <w:t>to</w:t>
+      </w:r>
+      <w:proofErr w:type="gramEnd"/>
+      <w:r>
+        <w:t xml:space="preserve"> early. The game appears to be </w:t>
       </w:r>
       <w:r>
         <w:t>stopping</w:t>
@@ -1072,9 +1091,21 @@
     </w:p>
     <w:p>
       <w:pPr>
+        <w:rPr>
+          <w:b/>
+          <w:sz w:val="24"/>
+        </w:rPr>
+      </w:pPr>
+      <w:r>
+        <w:br w:type="page"/>
+      </w:r>
+    </w:p>
+    <w:p>
+      <w:pPr>
         <w:pStyle w:val="Heading1"/>
       </w:pPr>
       <w:r>
+        <w:lastRenderedPageBreak/>
         <w:t>Automated Test with Junit to show the bug</w:t>
       </w:r>
     </w:p>
@@ -1089,32 +1120,25 @@
         </w:rPr>
       </w:pPr>
       <w:r>
-        <w:t xml:space="preserve">This bug is a </w:t>
-      </w:r>
-      <w:r>
-        <w:t xml:space="preserve">little bit harder to stop with Junit testing. When you try to force the bug by dropping the balance to 5, the limit to 0 and the bet </w:t>
-      </w:r>
-      <w:r>
-        <w:rPr>
-          <w:szCs w:val="22"/>
-        </w:rPr>
-        <w:t>amount to 5, the</w:t>
-      </w:r>
-      <w:r>
-        <w:rPr>
-          <w:color w:val="000000"/>
-          <w:szCs w:val="22"/>
-          <w:lang w:eastAsia="en-AU"/>
-        </w:rPr>
-        <w:t xml:space="preserve"> balanceExceedsLimitBy check does actually return the correct result which indicates that this isn’t the bug. </w:t>
-      </w:r>
-      <w:r>
-        <w:rPr>
-          <w:color w:val="000000"/>
-          <w:szCs w:val="22"/>
-          <w:lang w:eastAsia="en-AU"/>
-        </w:rPr>
-        <w:t>But the problem here is that from looking at the data in the UAT we can kind of says this is where the bug is. The issue is we are testing the function with the wrong values, which is making the first test invalid. The screenshot below shows the invalid test result which indicates that function is working correctly even though it isn’t.</w:t>
+        <w:t xml:space="preserve">The screenshot below shows the bug through an automated test. The test has been designed to </w:t>
+      </w:r>
+      <w:r>
+        <w:t>fail</w:t>
+      </w:r>
+      <w:r>
+        <w:t xml:space="preserve"> if the bug is present. For the test to </w:t>
+      </w:r>
+      <w:r>
+        <w:t>fail</w:t>
+      </w:r>
+      <w:r>
+        <w:t xml:space="preserve"> I force</w:t>
+      </w:r>
+      <w:r>
+        <w:t>d</w:t>
+      </w:r>
+      <w:r>
+        <w:t xml:space="preserve"> the players balance to be 5 and the bet amount to be 5. The player should still be able to play one more game before the game ends. The test indicates that would not happen</w:t>
       </w:r>
     </w:p>
     <w:p>
@@ -1126,11 +1150,10 @@
         <w:rPr>
           <w:noProof/>
         </w:rPr>
-        <w:lastRenderedPageBreak/>
         <w:drawing>
-          <wp:inline distT="0" distB="0" distL="0" distR="0" wp14:anchorId="34DCC0BA" wp14:editId="27AD1896">
-            <wp:extent cx="5943600" cy="1745615"/>
-            <wp:effectExtent l="0" t="0" r="0" b="6985"/>
+          <wp:inline distT="0" distB="0" distL="0" distR="0" wp14:anchorId="70BAD8B9" wp14:editId="200AE095">
+            <wp:extent cx="2981325" cy="2876550"/>
+            <wp:effectExtent l="0" t="0" r="9525" b="0"/>
             <wp:docPr id="1" name="Picture 1"/>
             <wp:cNvGraphicFramePr>
               <a:graphicFrameLocks xmlns:a="http://schemas.openxmlformats.org/drawingml/2006/main" noChangeAspect="1"/>
@@ -1143,7 +1166,7 @@
                     <pic:cNvPicPr/>
                   </pic:nvPicPr>
                   <pic:blipFill>
-                    <a:blip r:embed="rId11"/>
+                    <a:blip r:embed="rId14"/>
                     <a:stretch>
                       <a:fillRect/>
                     </a:stretch>
@@ -1151,7 +1174,7 @@
                   <pic:spPr>
                     <a:xfrm>
                       <a:off x="0" y="0"/>
-                      <a:ext cx="5943600" cy="1745615"/>
+                      <a:ext cx="2981325" cy="2876550"/>
                     </a:xfrm>
                     <a:prstGeom prst="rect">
                       <a:avLst/>
@@ -1165,12 +1188,62 @@
       </w:r>
     </w:p>
     <w:p>
+      <w:r>
+        <w:br w:type="page"/>
+      </w:r>
+    </w:p>
+    <w:p>
+      <w:pPr>
+        <w:pStyle w:val="Heading1"/>
+      </w:pPr>
+      <w:r>
+        <w:lastRenderedPageBreak/>
+        <w:t>Tracing the code back to find the bug</w:t>
+      </w:r>
+    </w:p>
+    <w:p>
       <w:pPr>
         <w:pStyle w:val="bp"/>
         <w:spacing w:before="0" w:after="0"/>
       </w:pPr>
       <w:r>
-        <w:t>Now if we change the balance to say 15 and run the same test we can see the function does actually fail. This is what we would expect from the UAT results.</w:t>
+        <w:t xml:space="preserve">From the Junit test the bug seems to be a result of the </w:t>
+      </w:r>
+      <w:proofErr w:type="spellStart"/>
+      <w:r>
+        <w:t>balanceExceedsLimitBy</w:t>
+      </w:r>
+      <w:proofErr w:type="spellEnd"/>
+      <w:r>
+        <w:t xml:space="preserve"> function. But before we look at what this function does </w:t>
+      </w:r>
+      <w:r>
+        <w:t>let’s</w:t>
+      </w:r>
+      <w:r>
+        <w:t xml:space="preserve"> trace it back from Main.java. If we open Main.java and go to line 41 we can see that we have a while loop that has two checks, the first check is the </w:t>
+      </w:r>
+      <w:proofErr w:type="spellStart"/>
+      <w:r>
+        <w:t>balanceExceedsLimitBy</w:t>
+      </w:r>
+      <w:proofErr w:type="spellEnd"/>
+      <w:r>
+        <w:t xml:space="preserve"> and the second to check if the player has won 200. We know the bug isn’t from 200 as the game terminates on this correctly so that just leaves the </w:t>
+      </w:r>
+      <w:proofErr w:type="spellStart"/>
+      <w:r>
+        <w:t>balanceExceedsLimitBy</w:t>
+      </w:r>
+      <w:proofErr w:type="spellEnd"/>
+      <w:r>
+        <w:t xml:space="preserve"> function. Now </w:t>
+      </w:r>
+      <w:r>
+        <w:t>let’s</w:t>
+      </w:r>
+      <w:r>
+        <w:t xml:space="preserve"> take a look inside this function and see what it is actually doing.</w:t>
       </w:r>
     </w:p>
     <w:p>
@@ -1178,15 +1251,895 @@
         <w:pStyle w:val="bp"/>
         <w:spacing w:before="0" w:after="0"/>
       </w:pPr>
+    </w:p>
+    <w:p>
+      <w:pPr>
+        <w:pStyle w:val="bp"/>
+        <w:spacing w:before="0" w:after="0"/>
+      </w:pPr>
+      <w:r>
+        <w:t>We can find this function on line 30 of Player.java at first glance the function appears to be correct it is a very simple function that checks the balance against the limit</w:t>
+      </w:r>
+    </w:p>
+    <w:p>
+      <w:pPr>
+        <w:pStyle w:val="bp"/>
+        <w:spacing w:before="0" w:after="0"/>
+        <w:ind w:left="720"/>
+      </w:pPr>
+      <w:proofErr w:type="gramStart"/>
+      <w:r>
+        <w:rPr>
+          <w:rFonts w:ascii="Consolas" w:hAnsi="Consolas" w:cs="Consolas"/>
+          <w:b/>
+          <w:bCs/>
+          <w:color w:val="7F0055"/>
+          <w:sz w:val="20"/>
+          <w:highlight w:val="lightGray"/>
+          <w:lang w:eastAsia="en-AU"/>
+        </w:rPr>
+        <w:t>return</w:t>
+      </w:r>
+      <w:proofErr w:type="gramEnd"/>
+      <w:r>
+        <w:rPr>
+          <w:rFonts w:ascii="Consolas" w:hAnsi="Consolas" w:cs="Consolas"/>
+          <w:color w:val="000000"/>
+          <w:sz w:val="20"/>
+          <w:highlight w:val="lightGray"/>
+          <w:lang w:eastAsia="en-AU"/>
+        </w:rPr>
+        <w:t xml:space="preserve"> (</w:t>
+      </w:r>
+      <w:r>
+        <w:rPr>
+          <w:rFonts w:ascii="Consolas" w:hAnsi="Consolas" w:cs="Consolas"/>
+          <w:color w:val="0000C0"/>
+          <w:sz w:val="20"/>
+          <w:highlight w:val="lightGray"/>
+          <w:lang w:eastAsia="en-AU"/>
+        </w:rPr>
+        <w:t>balance</w:t>
+      </w:r>
+      <w:r>
+        <w:rPr>
+          <w:rFonts w:ascii="Consolas" w:hAnsi="Consolas" w:cs="Consolas"/>
+          <w:color w:val="000000"/>
+          <w:sz w:val="20"/>
+          <w:highlight w:val="lightGray"/>
+          <w:lang w:eastAsia="en-AU"/>
+        </w:rPr>
+        <w:t xml:space="preserve"> - amount &gt; </w:t>
+      </w:r>
+      <w:r>
+        <w:rPr>
+          <w:rFonts w:ascii="Consolas" w:hAnsi="Consolas" w:cs="Consolas"/>
+          <w:color w:val="0000C0"/>
+          <w:sz w:val="20"/>
+          <w:highlight w:val="lightGray"/>
+          <w:lang w:eastAsia="en-AU"/>
+        </w:rPr>
+        <w:t>limit</w:t>
+      </w:r>
+      <w:r>
+        <w:rPr>
+          <w:rFonts w:ascii="Consolas" w:hAnsi="Consolas" w:cs="Consolas"/>
+          <w:color w:val="000000"/>
+          <w:sz w:val="20"/>
+          <w:highlight w:val="lightGray"/>
+          <w:lang w:eastAsia="en-AU"/>
+        </w:rPr>
+        <w:t>);</w:t>
+      </w:r>
+    </w:p>
+    <w:p>
+      <w:pPr>
+        <w:pStyle w:val="bp"/>
+        <w:spacing w:before="0" w:after="0"/>
+      </w:pPr>
+      <w:r>
+        <w:t xml:space="preserve">The easiest way to check if this function is returning the correct values will be to place values into the </w:t>
+      </w:r>
+      <w:r>
+        <w:t>variables</w:t>
+      </w:r>
+      <w:r>
+        <w:t xml:space="preserve"> and see what gets returned by hand. </w:t>
+      </w:r>
+      <w:r>
+        <w:t>Let’s</w:t>
+      </w:r>
+      <w:r>
+        <w:t xml:space="preserve"> start with the</w:t>
+      </w:r>
+      <w:r>
+        <w:t xml:space="preserve"> test data that we used for</w:t>
+      </w:r>
+      <w:r>
+        <w:t xml:space="preserve"> Junit. For that test we had a balance of 5 and bet amount of 5 and a limit of 0. With that said that makes the function look like the following</w:t>
+      </w:r>
+    </w:p>
+    <w:p>
+      <w:pPr>
+        <w:pStyle w:val="bp"/>
+        <w:spacing w:before="0" w:after="0"/>
+        <w:ind w:left="720"/>
+      </w:pPr>
+      <w:proofErr w:type="gramStart"/>
+      <w:r>
+        <w:rPr>
+          <w:rFonts w:ascii="Consolas" w:hAnsi="Consolas" w:cs="Consolas"/>
+          <w:b/>
+          <w:bCs/>
+          <w:color w:val="7F0055"/>
+          <w:sz w:val="20"/>
+          <w:highlight w:val="lightGray"/>
+          <w:lang w:eastAsia="en-AU"/>
+        </w:rPr>
+        <w:t>return</w:t>
+      </w:r>
+      <w:proofErr w:type="gramEnd"/>
+      <w:r>
+        <w:rPr>
+          <w:rFonts w:ascii="Consolas" w:hAnsi="Consolas" w:cs="Consolas"/>
+          <w:color w:val="000000"/>
+          <w:sz w:val="20"/>
+          <w:highlight w:val="lightGray"/>
+          <w:lang w:eastAsia="en-AU"/>
+        </w:rPr>
+        <w:t xml:space="preserve"> (</w:t>
+      </w:r>
+      <w:r>
+        <w:rPr>
+          <w:rFonts w:ascii="Consolas" w:hAnsi="Consolas" w:cs="Consolas"/>
+          <w:color w:val="0000C0"/>
+          <w:sz w:val="20"/>
+          <w:highlight w:val="lightGray"/>
+          <w:lang w:eastAsia="en-AU"/>
+        </w:rPr>
+        <w:t>5</w:t>
+      </w:r>
+      <w:r>
+        <w:rPr>
+          <w:rFonts w:ascii="Consolas" w:hAnsi="Consolas" w:cs="Consolas"/>
+          <w:color w:val="000000"/>
+          <w:sz w:val="20"/>
+          <w:highlight w:val="lightGray"/>
+          <w:lang w:eastAsia="en-AU"/>
+        </w:rPr>
+        <w:t xml:space="preserve"> - </w:t>
+      </w:r>
+      <w:r>
+        <w:rPr>
+          <w:rFonts w:ascii="Consolas" w:hAnsi="Consolas" w:cs="Consolas"/>
+          <w:color w:val="000000"/>
+          <w:sz w:val="20"/>
+          <w:highlight w:val="lightGray"/>
+          <w:lang w:eastAsia="en-AU"/>
+        </w:rPr>
+        <w:t>5</w:t>
+      </w:r>
+      <w:r>
+        <w:rPr>
+          <w:rFonts w:ascii="Consolas" w:hAnsi="Consolas" w:cs="Consolas"/>
+          <w:color w:val="000000"/>
+          <w:sz w:val="20"/>
+          <w:highlight w:val="lightGray"/>
+          <w:lang w:eastAsia="en-AU"/>
+        </w:rPr>
+        <w:t xml:space="preserve"> &gt; </w:t>
+      </w:r>
+      <w:r>
+        <w:rPr>
+          <w:rFonts w:ascii="Consolas" w:hAnsi="Consolas" w:cs="Consolas"/>
+          <w:color w:val="0000C0"/>
+          <w:sz w:val="20"/>
+          <w:highlight w:val="lightGray"/>
+          <w:lang w:eastAsia="en-AU"/>
+        </w:rPr>
+        <w:t>0</w:t>
+      </w:r>
+      <w:r>
+        <w:rPr>
+          <w:rFonts w:ascii="Consolas" w:hAnsi="Consolas" w:cs="Consolas"/>
+          <w:color w:val="000000"/>
+          <w:sz w:val="20"/>
+          <w:highlight w:val="lightGray"/>
+          <w:lang w:eastAsia="en-AU"/>
+        </w:rPr>
+        <w:t>);</w:t>
+      </w:r>
+    </w:p>
+    <w:p>
+      <w:pPr>
+        <w:pStyle w:val="bp"/>
+        <w:spacing w:before="0" w:after="0"/>
+      </w:pPr>
+      <w:r>
+        <w:t>This gives us</w:t>
+      </w:r>
+    </w:p>
+    <w:p>
+      <w:pPr>
+        <w:pStyle w:val="bp"/>
+        <w:spacing w:before="0" w:after="0"/>
+        <w:ind w:left="720"/>
+      </w:pPr>
+      <w:proofErr w:type="gramStart"/>
+      <w:r>
+        <w:rPr>
+          <w:rFonts w:ascii="Consolas" w:hAnsi="Consolas" w:cs="Consolas"/>
+          <w:b/>
+          <w:bCs/>
+          <w:color w:val="7F0055"/>
+          <w:sz w:val="20"/>
+          <w:highlight w:val="lightGray"/>
+          <w:lang w:eastAsia="en-AU"/>
+        </w:rPr>
+        <w:t>return</w:t>
+      </w:r>
+      <w:proofErr w:type="gramEnd"/>
+      <w:r>
+        <w:rPr>
+          <w:rFonts w:ascii="Consolas" w:hAnsi="Consolas" w:cs="Consolas"/>
+          <w:color w:val="000000"/>
+          <w:sz w:val="20"/>
+          <w:highlight w:val="lightGray"/>
+          <w:lang w:eastAsia="en-AU"/>
+        </w:rPr>
+        <w:t xml:space="preserve"> (</w:t>
+      </w:r>
+      <w:r>
+        <w:rPr>
+          <w:rFonts w:ascii="Consolas" w:hAnsi="Consolas" w:cs="Consolas"/>
+          <w:color w:val="0000C0"/>
+          <w:sz w:val="20"/>
+          <w:highlight w:val="lightGray"/>
+          <w:lang w:eastAsia="en-AU"/>
+        </w:rPr>
+        <w:t>0</w:t>
+      </w:r>
+      <w:r>
+        <w:rPr>
+          <w:rFonts w:ascii="Consolas" w:hAnsi="Consolas" w:cs="Consolas"/>
+          <w:color w:val="000000"/>
+          <w:sz w:val="20"/>
+          <w:highlight w:val="lightGray"/>
+          <w:lang w:eastAsia="en-AU"/>
+        </w:rPr>
+        <w:t xml:space="preserve"> &gt; </w:t>
+      </w:r>
+      <w:r>
+        <w:rPr>
+          <w:rFonts w:ascii="Consolas" w:hAnsi="Consolas" w:cs="Consolas"/>
+          <w:color w:val="0000C0"/>
+          <w:sz w:val="20"/>
+          <w:highlight w:val="lightGray"/>
+          <w:lang w:eastAsia="en-AU"/>
+        </w:rPr>
+        <w:t>0</w:t>
+      </w:r>
+      <w:r>
+        <w:rPr>
+          <w:rFonts w:ascii="Consolas" w:hAnsi="Consolas" w:cs="Consolas"/>
+          <w:color w:val="000000"/>
+          <w:sz w:val="20"/>
+          <w:highlight w:val="lightGray"/>
+          <w:lang w:eastAsia="en-AU"/>
+        </w:rPr>
+        <w:t>);</w:t>
+      </w:r>
+    </w:p>
+    <w:p>
+      <w:pPr>
+        <w:pStyle w:val="bp"/>
+        <w:spacing w:before="0" w:after="0"/>
+      </w:pPr>
+      <w:r>
+        <w:t xml:space="preserve">Because 0 is not greater than 0 the function returns false. </w:t>
+      </w:r>
+      <w:r>
+        <w:t>This is actually incorrect as the player should still be able to play on as they have not reached the limit yet but are still able to play one more game</w:t>
+      </w:r>
+      <w:r>
+        <w:t>.</w:t>
+      </w:r>
+      <w:r>
+        <w:t xml:space="preserve"> Just to confirm that this is the case let’s</w:t>
+      </w:r>
+      <w:r>
+        <w:t xml:space="preserve"> look at the</w:t>
+      </w:r>
+      <w:r>
+        <w:t xml:space="preserve"> function when we pass in a higher balance</w:t>
+      </w:r>
+      <w:r>
+        <w:t>. For</w:t>
+      </w:r>
+      <w:r>
+        <w:t xml:space="preserve"> this we will say that we have </w:t>
+      </w:r>
+      <w:r>
+        <w:t>a balance of 15, a bet amount of 5 and a limit of 0. This gives us the following</w:t>
+      </w:r>
+    </w:p>
+    <w:p>
+      <w:pPr>
+        <w:pStyle w:val="bp"/>
+        <w:spacing w:before="0" w:after="0"/>
+        <w:ind w:left="720"/>
+      </w:pPr>
+      <w:proofErr w:type="gramStart"/>
+      <w:r>
+        <w:rPr>
+          <w:rFonts w:ascii="Consolas" w:hAnsi="Consolas" w:cs="Consolas"/>
+          <w:b/>
+          <w:bCs/>
+          <w:color w:val="7F0055"/>
+          <w:sz w:val="20"/>
+          <w:highlight w:val="lightGray"/>
+          <w:lang w:eastAsia="en-AU"/>
+        </w:rPr>
+        <w:t>return</w:t>
+      </w:r>
+      <w:proofErr w:type="gramEnd"/>
+      <w:r>
+        <w:rPr>
+          <w:rFonts w:ascii="Consolas" w:hAnsi="Consolas" w:cs="Consolas"/>
+          <w:color w:val="000000"/>
+          <w:sz w:val="20"/>
+          <w:highlight w:val="lightGray"/>
+          <w:lang w:eastAsia="en-AU"/>
+        </w:rPr>
+        <w:t xml:space="preserve"> (</w:t>
+      </w:r>
+      <w:r>
+        <w:rPr>
+          <w:rFonts w:ascii="Consolas" w:hAnsi="Consolas" w:cs="Consolas"/>
+          <w:color w:val="000000"/>
+          <w:sz w:val="20"/>
+          <w:highlight w:val="lightGray"/>
+          <w:lang w:eastAsia="en-AU"/>
+        </w:rPr>
+        <w:t>1</w:t>
+      </w:r>
+      <w:r>
+        <w:rPr>
+          <w:rFonts w:ascii="Consolas" w:hAnsi="Consolas" w:cs="Consolas"/>
+          <w:color w:val="0000C0"/>
+          <w:sz w:val="20"/>
+          <w:highlight w:val="lightGray"/>
+          <w:lang w:eastAsia="en-AU"/>
+        </w:rPr>
+        <w:t>5</w:t>
+      </w:r>
+      <w:r>
+        <w:rPr>
+          <w:rFonts w:ascii="Consolas" w:hAnsi="Consolas" w:cs="Consolas"/>
+          <w:color w:val="000000"/>
+          <w:sz w:val="20"/>
+          <w:highlight w:val="lightGray"/>
+          <w:lang w:eastAsia="en-AU"/>
+        </w:rPr>
+        <w:t xml:space="preserve"> - </w:t>
+      </w:r>
+      <w:r>
+        <w:rPr>
+          <w:rFonts w:ascii="Consolas" w:hAnsi="Consolas" w:cs="Consolas"/>
+          <w:color w:val="000000"/>
+          <w:sz w:val="20"/>
+          <w:highlight w:val="lightGray"/>
+          <w:lang w:eastAsia="en-AU"/>
+        </w:rPr>
+        <w:t>5</w:t>
+      </w:r>
+      <w:r>
+        <w:rPr>
+          <w:rFonts w:ascii="Consolas" w:hAnsi="Consolas" w:cs="Consolas"/>
+          <w:color w:val="000000"/>
+          <w:sz w:val="20"/>
+          <w:highlight w:val="lightGray"/>
+          <w:lang w:eastAsia="en-AU"/>
+        </w:rPr>
+        <w:t xml:space="preserve"> &gt; </w:t>
+      </w:r>
+      <w:r>
+        <w:rPr>
+          <w:rFonts w:ascii="Consolas" w:hAnsi="Consolas" w:cs="Consolas"/>
+          <w:color w:val="0000C0"/>
+          <w:sz w:val="20"/>
+          <w:highlight w:val="lightGray"/>
+          <w:lang w:eastAsia="en-AU"/>
+        </w:rPr>
+        <w:t>0</w:t>
+      </w:r>
+      <w:r>
+        <w:rPr>
+          <w:rFonts w:ascii="Consolas" w:hAnsi="Consolas" w:cs="Consolas"/>
+          <w:color w:val="000000"/>
+          <w:sz w:val="20"/>
+          <w:highlight w:val="lightGray"/>
+          <w:lang w:eastAsia="en-AU"/>
+        </w:rPr>
+        <w:t>);</w:t>
+      </w:r>
+    </w:p>
+    <w:p>
+      <w:pPr>
+        <w:pStyle w:val="bp"/>
+        <w:spacing w:before="0" w:after="0"/>
+      </w:pPr>
+      <w:r>
+        <w:t>This gives us</w:t>
+      </w:r>
+    </w:p>
+    <w:p>
+      <w:pPr>
+        <w:pStyle w:val="bp"/>
+        <w:spacing w:before="0" w:after="0"/>
+        <w:ind w:left="720"/>
+      </w:pPr>
+      <w:proofErr w:type="gramStart"/>
+      <w:r>
+        <w:rPr>
+          <w:rFonts w:ascii="Consolas" w:hAnsi="Consolas" w:cs="Consolas"/>
+          <w:b/>
+          <w:bCs/>
+          <w:color w:val="7F0055"/>
+          <w:sz w:val="20"/>
+          <w:highlight w:val="lightGray"/>
+          <w:lang w:eastAsia="en-AU"/>
+        </w:rPr>
+        <w:t>return</w:t>
+      </w:r>
+      <w:proofErr w:type="gramEnd"/>
+      <w:r>
+        <w:rPr>
+          <w:rFonts w:ascii="Consolas" w:hAnsi="Consolas" w:cs="Consolas"/>
+          <w:color w:val="000000"/>
+          <w:sz w:val="20"/>
+          <w:highlight w:val="lightGray"/>
+          <w:lang w:eastAsia="en-AU"/>
+        </w:rPr>
+        <w:t xml:space="preserve"> (</w:t>
+      </w:r>
+      <w:r>
+        <w:rPr>
+          <w:rFonts w:ascii="Consolas" w:hAnsi="Consolas" w:cs="Consolas"/>
+          <w:color w:val="0000C0"/>
+          <w:sz w:val="20"/>
+          <w:highlight w:val="lightGray"/>
+          <w:lang w:eastAsia="en-AU"/>
+        </w:rPr>
+        <w:t>10</w:t>
+      </w:r>
+      <w:r>
+        <w:rPr>
+          <w:rFonts w:ascii="Consolas" w:hAnsi="Consolas" w:cs="Consolas"/>
+          <w:color w:val="000000"/>
+          <w:sz w:val="20"/>
+          <w:highlight w:val="lightGray"/>
+          <w:lang w:eastAsia="en-AU"/>
+        </w:rPr>
+        <w:t xml:space="preserve"> &gt; </w:t>
+      </w:r>
+      <w:r>
+        <w:rPr>
+          <w:rFonts w:ascii="Consolas" w:hAnsi="Consolas" w:cs="Consolas"/>
+          <w:color w:val="0000C0"/>
+          <w:sz w:val="20"/>
+          <w:highlight w:val="lightGray"/>
+          <w:lang w:eastAsia="en-AU"/>
+        </w:rPr>
+        <w:t>0</w:t>
+      </w:r>
+      <w:r>
+        <w:rPr>
+          <w:rFonts w:ascii="Consolas" w:hAnsi="Consolas" w:cs="Consolas"/>
+          <w:color w:val="000000"/>
+          <w:sz w:val="20"/>
+          <w:highlight w:val="lightGray"/>
+          <w:lang w:eastAsia="en-AU"/>
+        </w:rPr>
+        <w:t>);</w:t>
+      </w:r>
+    </w:p>
+    <w:p>
+      <w:pPr>
+        <w:pStyle w:val="bp"/>
+        <w:spacing w:before="0" w:after="0"/>
+      </w:pPr>
+      <w:r>
+        <w:t>Now because 10 is greater than 0 the function returns true.</w:t>
+      </w:r>
+      <w:r>
+        <w:t xml:space="preserve"> This is correct. So with that said the issue seems to be the check when balance is equal to bet amount, or 0 &gt;0.</w:t>
+      </w:r>
+    </w:p>
+    <w:p>
+      <w:pPr>
+        <w:pStyle w:val="bp"/>
+        <w:spacing w:before="0" w:after="0"/>
+      </w:pPr>
+    </w:p>
+    <w:p>
+      <w:pPr>
+        <w:pStyle w:val="bp"/>
+        <w:spacing w:before="0" w:after="0"/>
+      </w:pPr>
+      <w:r>
+        <w:t xml:space="preserve">The solution to fixing this bug is actually very simple instead of check if balance –amount greater than 0 we can change the check to check if balance – amount is greater or equal to 0. </w:t>
+      </w:r>
+      <w:r>
+        <w:t xml:space="preserve">Before we do a check to see if this would fix the issue in code </w:t>
+      </w:r>
+      <w:r>
+        <w:t>let’s</w:t>
+      </w:r>
+      <w:bookmarkStart w:id="0" w:name="_GoBack"/>
+      <w:bookmarkEnd w:id="0"/>
+      <w:r>
+        <w:t xml:space="preserve"> do it by hand. So this would now make the new function look like the following</w:t>
+      </w:r>
+    </w:p>
+    <w:p>
+      <w:pPr>
+        <w:pStyle w:val="bp"/>
+        <w:spacing w:before="0" w:after="0"/>
+        <w:ind w:left="720"/>
+      </w:pPr>
+      <w:proofErr w:type="gramStart"/>
+      <w:r>
+        <w:rPr>
+          <w:rFonts w:ascii="Consolas" w:hAnsi="Consolas" w:cs="Consolas"/>
+          <w:b/>
+          <w:bCs/>
+          <w:color w:val="7F0055"/>
+          <w:sz w:val="20"/>
+          <w:highlight w:val="lightGray"/>
+          <w:lang w:eastAsia="en-AU"/>
+        </w:rPr>
+        <w:t>return</w:t>
+      </w:r>
+      <w:proofErr w:type="gramEnd"/>
+      <w:r>
+        <w:rPr>
+          <w:rFonts w:ascii="Consolas" w:hAnsi="Consolas" w:cs="Consolas"/>
+          <w:color w:val="000000"/>
+          <w:sz w:val="20"/>
+          <w:highlight w:val="lightGray"/>
+          <w:lang w:eastAsia="en-AU"/>
+        </w:rPr>
+        <w:t xml:space="preserve"> (</w:t>
+      </w:r>
+      <w:r>
+        <w:rPr>
+          <w:rFonts w:ascii="Consolas" w:hAnsi="Consolas" w:cs="Consolas"/>
+          <w:color w:val="0000C0"/>
+          <w:sz w:val="20"/>
+          <w:highlight w:val="lightGray"/>
+          <w:lang w:eastAsia="en-AU"/>
+        </w:rPr>
+        <w:t>balance</w:t>
+      </w:r>
+      <w:r>
+        <w:rPr>
+          <w:rFonts w:ascii="Consolas" w:hAnsi="Consolas" w:cs="Consolas"/>
+          <w:color w:val="000000"/>
+          <w:sz w:val="20"/>
+          <w:highlight w:val="lightGray"/>
+          <w:lang w:eastAsia="en-AU"/>
+        </w:rPr>
+        <w:t xml:space="preserve"> - amount &gt;</w:t>
+      </w:r>
+      <w:r>
+        <w:rPr>
+          <w:rFonts w:ascii="Consolas" w:hAnsi="Consolas" w:cs="Consolas"/>
+          <w:color w:val="000000"/>
+          <w:sz w:val="20"/>
+          <w:highlight w:val="lightGray"/>
+          <w:lang w:eastAsia="en-AU"/>
+        </w:rPr>
+        <w:t>=</w:t>
+      </w:r>
+      <w:r>
+        <w:rPr>
+          <w:rFonts w:ascii="Consolas" w:hAnsi="Consolas" w:cs="Consolas"/>
+          <w:color w:val="000000"/>
+          <w:sz w:val="20"/>
+          <w:highlight w:val="lightGray"/>
+          <w:lang w:eastAsia="en-AU"/>
+        </w:rPr>
+        <w:t xml:space="preserve"> </w:t>
+      </w:r>
+      <w:r>
+        <w:rPr>
+          <w:rFonts w:ascii="Consolas" w:hAnsi="Consolas" w:cs="Consolas"/>
+          <w:color w:val="0000C0"/>
+          <w:sz w:val="20"/>
+          <w:highlight w:val="lightGray"/>
+          <w:lang w:eastAsia="en-AU"/>
+        </w:rPr>
+        <w:t>limit</w:t>
+      </w:r>
+      <w:r>
+        <w:rPr>
+          <w:rFonts w:ascii="Consolas" w:hAnsi="Consolas" w:cs="Consolas"/>
+          <w:color w:val="000000"/>
+          <w:sz w:val="20"/>
+          <w:highlight w:val="lightGray"/>
+          <w:lang w:eastAsia="en-AU"/>
+        </w:rPr>
+        <w:t>);</w:t>
+      </w:r>
+    </w:p>
+    <w:p>
+      <w:pPr>
+        <w:pStyle w:val="bp"/>
+        <w:spacing w:before="0" w:after="0"/>
+      </w:pPr>
+      <w:r>
+        <w:t xml:space="preserve">Again we will use the values balance of 5, bet amount 5, and limit of 0. So now the function looks like </w:t>
+      </w:r>
+    </w:p>
+    <w:p>
+      <w:pPr>
+        <w:pStyle w:val="bp"/>
+        <w:spacing w:before="0" w:after="0"/>
+        <w:ind w:left="720"/>
+      </w:pPr>
+      <w:proofErr w:type="gramStart"/>
+      <w:r>
+        <w:rPr>
+          <w:rFonts w:ascii="Consolas" w:hAnsi="Consolas" w:cs="Consolas"/>
+          <w:b/>
+          <w:bCs/>
+          <w:color w:val="7F0055"/>
+          <w:sz w:val="20"/>
+          <w:highlight w:val="lightGray"/>
+          <w:lang w:eastAsia="en-AU"/>
+        </w:rPr>
+        <w:t>return</w:t>
+      </w:r>
+      <w:proofErr w:type="gramEnd"/>
+      <w:r>
+        <w:rPr>
+          <w:rFonts w:ascii="Consolas" w:hAnsi="Consolas" w:cs="Consolas"/>
+          <w:color w:val="000000"/>
+          <w:sz w:val="20"/>
+          <w:highlight w:val="lightGray"/>
+          <w:lang w:eastAsia="en-AU"/>
+        </w:rPr>
+        <w:t xml:space="preserve"> (</w:t>
+      </w:r>
+      <w:r>
+        <w:rPr>
+          <w:rFonts w:ascii="Consolas" w:hAnsi="Consolas" w:cs="Consolas"/>
+          <w:color w:val="0000C0"/>
+          <w:sz w:val="20"/>
+          <w:highlight w:val="lightGray"/>
+          <w:lang w:eastAsia="en-AU"/>
+        </w:rPr>
+        <w:t>5</w:t>
+      </w:r>
+      <w:r>
+        <w:rPr>
+          <w:rFonts w:ascii="Consolas" w:hAnsi="Consolas" w:cs="Consolas"/>
+          <w:color w:val="000000"/>
+          <w:sz w:val="20"/>
+          <w:highlight w:val="lightGray"/>
+          <w:lang w:eastAsia="en-AU"/>
+        </w:rPr>
+        <w:t xml:space="preserve"> - </w:t>
+      </w:r>
+      <w:r>
+        <w:rPr>
+          <w:rFonts w:ascii="Consolas" w:hAnsi="Consolas" w:cs="Consolas"/>
+          <w:color w:val="000000"/>
+          <w:sz w:val="20"/>
+          <w:highlight w:val="lightGray"/>
+          <w:lang w:eastAsia="en-AU"/>
+        </w:rPr>
+        <w:t>5</w:t>
+      </w:r>
+      <w:r>
+        <w:rPr>
+          <w:rFonts w:ascii="Consolas" w:hAnsi="Consolas" w:cs="Consolas"/>
+          <w:color w:val="000000"/>
+          <w:sz w:val="20"/>
+          <w:highlight w:val="lightGray"/>
+          <w:lang w:eastAsia="en-AU"/>
+        </w:rPr>
+        <w:t xml:space="preserve"> &gt;</w:t>
+      </w:r>
+      <w:r>
+        <w:rPr>
+          <w:rFonts w:ascii="Consolas" w:hAnsi="Consolas" w:cs="Consolas"/>
+          <w:color w:val="000000"/>
+          <w:sz w:val="20"/>
+          <w:highlight w:val="lightGray"/>
+          <w:lang w:eastAsia="en-AU"/>
+        </w:rPr>
+        <w:t>=</w:t>
+      </w:r>
+      <w:r>
+        <w:rPr>
+          <w:rFonts w:ascii="Consolas" w:hAnsi="Consolas" w:cs="Consolas"/>
+          <w:color w:val="000000"/>
+          <w:sz w:val="20"/>
+          <w:highlight w:val="lightGray"/>
+          <w:lang w:eastAsia="en-AU"/>
+        </w:rPr>
+        <w:t xml:space="preserve"> </w:t>
+      </w:r>
+      <w:r>
+        <w:rPr>
+          <w:rFonts w:ascii="Consolas" w:hAnsi="Consolas" w:cs="Consolas"/>
+          <w:color w:val="0000C0"/>
+          <w:sz w:val="20"/>
+          <w:highlight w:val="lightGray"/>
+          <w:lang w:eastAsia="en-AU"/>
+        </w:rPr>
+        <w:t>0</w:t>
+      </w:r>
+      <w:r>
+        <w:rPr>
+          <w:rFonts w:ascii="Consolas" w:hAnsi="Consolas" w:cs="Consolas"/>
+          <w:color w:val="000000"/>
+          <w:sz w:val="20"/>
+          <w:highlight w:val="lightGray"/>
+          <w:lang w:eastAsia="en-AU"/>
+        </w:rPr>
+        <w:t>);</w:t>
+      </w:r>
+    </w:p>
+    <w:p>
+      <w:pPr>
+        <w:pStyle w:val="bp"/>
+        <w:spacing w:before="0" w:after="0"/>
+      </w:pPr>
+      <w:r>
+        <w:t>This gives us</w:t>
+      </w:r>
+    </w:p>
+    <w:p>
+      <w:pPr>
+        <w:pStyle w:val="bp"/>
+        <w:spacing w:before="0" w:after="0"/>
+        <w:ind w:left="720"/>
+      </w:pPr>
+      <w:proofErr w:type="gramStart"/>
+      <w:r>
+        <w:rPr>
+          <w:rFonts w:ascii="Consolas" w:hAnsi="Consolas" w:cs="Consolas"/>
+          <w:b/>
+          <w:bCs/>
+          <w:color w:val="7F0055"/>
+          <w:sz w:val="20"/>
+          <w:highlight w:val="lightGray"/>
+          <w:lang w:eastAsia="en-AU"/>
+        </w:rPr>
+        <w:t>return</w:t>
+      </w:r>
+      <w:proofErr w:type="gramEnd"/>
+      <w:r>
+        <w:rPr>
+          <w:rFonts w:ascii="Consolas" w:hAnsi="Consolas" w:cs="Consolas"/>
+          <w:color w:val="000000"/>
+          <w:sz w:val="20"/>
+          <w:highlight w:val="lightGray"/>
+          <w:lang w:eastAsia="en-AU"/>
+        </w:rPr>
+        <w:t xml:space="preserve"> (</w:t>
+      </w:r>
+      <w:r>
+        <w:rPr>
+          <w:rFonts w:ascii="Consolas" w:hAnsi="Consolas" w:cs="Consolas"/>
+          <w:color w:val="0000C0"/>
+          <w:sz w:val="20"/>
+          <w:highlight w:val="lightGray"/>
+          <w:lang w:eastAsia="en-AU"/>
+        </w:rPr>
+        <w:t>0</w:t>
+      </w:r>
+      <w:r>
+        <w:rPr>
+          <w:rFonts w:ascii="Consolas" w:hAnsi="Consolas" w:cs="Consolas"/>
+          <w:color w:val="000000"/>
+          <w:sz w:val="20"/>
+          <w:highlight w:val="lightGray"/>
+          <w:lang w:eastAsia="en-AU"/>
+        </w:rPr>
+        <w:t xml:space="preserve"> &gt;</w:t>
+      </w:r>
+      <w:r>
+        <w:rPr>
+          <w:rFonts w:ascii="Consolas" w:hAnsi="Consolas" w:cs="Consolas"/>
+          <w:color w:val="000000"/>
+          <w:sz w:val="20"/>
+          <w:highlight w:val="lightGray"/>
+          <w:lang w:eastAsia="en-AU"/>
+        </w:rPr>
+        <w:t>=</w:t>
+      </w:r>
+      <w:r>
+        <w:rPr>
+          <w:rFonts w:ascii="Consolas" w:hAnsi="Consolas" w:cs="Consolas"/>
+          <w:color w:val="000000"/>
+          <w:sz w:val="20"/>
+          <w:highlight w:val="lightGray"/>
+          <w:lang w:eastAsia="en-AU"/>
+        </w:rPr>
+        <w:t xml:space="preserve"> </w:t>
+      </w:r>
+      <w:r>
+        <w:rPr>
+          <w:rFonts w:ascii="Consolas" w:hAnsi="Consolas" w:cs="Consolas"/>
+          <w:color w:val="0000C0"/>
+          <w:sz w:val="20"/>
+          <w:highlight w:val="lightGray"/>
+          <w:lang w:eastAsia="en-AU"/>
+        </w:rPr>
+        <w:t>0</w:t>
+      </w:r>
+      <w:r>
+        <w:rPr>
+          <w:rFonts w:ascii="Consolas" w:hAnsi="Consolas" w:cs="Consolas"/>
+          <w:color w:val="000000"/>
+          <w:sz w:val="20"/>
+          <w:highlight w:val="lightGray"/>
+          <w:lang w:eastAsia="en-AU"/>
+        </w:rPr>
+        <w:t>);</w:t>
+      </w:r>
+    </w:p>
+    <w:p>
+      <w:pPr>
+        <w:pStyle w:val="bp"/>
+        <w:spacing w:before="0" w:after="0"/>
+      </w:pPr>
+      <w:r>
+        <w:t>Because 0 is equal to 0 the function will return true, thus given us one last chance to win</w:t>
+      </w:r>
+    </w:p>
+    <w:p>
+      <w:pPr>
+        <w:pStyle w:val="bp"/>
+        <w:spacing w:before="0" w:after="0"/>
+      </w:pPr>
+    </w:p>
+    <w:p>
+      <w:pPr>
+        <w:pStyle w:val="bp"/>
+        <w:spacing w:before="0" w:after="0"/>
+      </w:pPr>
+      <w:r>
+        <w:lastRenderedPageBreak/>
+        <w:t xml:space="preserve">After correcting the code to reflect this change the Junit test now </w:t>
+      </w:r>
+      <w:proofErr w:type="spellStart"/>
+      <w:r>
+        <w:t>succeds</w:t>
+      </w:r>
+      <w:proofErr w:type="spellEnd"/>
+      <w:r>
+        <w:t>, which is an indication that we fixed the bug. The screen shot below shows the successful test</w:t>
+      </w:r>
+    </w:p>
+    <w:p>
+      <w:pPr>
+        <w:pStyle w:val="bp"/>
+        <w:spacing w:before="0" w:after="0"/>
+      </w:pPr>
       <w:r>
         <w:rPr>
           <w:noProof/>
         </w:rPr>
         <w:drawing>
-          <wp:inline distT="0" distB="0" distL="0" distR="0" wp14:anchorId="5D2C8753" wp14:editId="759CDD26">
-            <wp:extent cx="5943600" cy="1818640"/>
-            <wp:effectExtent l="0" t="0" r="0" b="0"/>
-            <wp:docPr id="2" name="Picture 2"/>
+          <wp:inline distT="0" distB="0" distL="0" distR="0" wp14:anchorId="314F89E5" wp14:editId="1E1C8344">
+            <wp:extent cx="3095625" cy="1400175"/>
+            <wp:effectExtent l="0" t="0" r="9525" b="9525"/>
+            <wp:docPr id="3" name="Picture 3"/>
             <wp:cNvGraphicFramePr>
               <a:graphicFrameLocks xmlns:a="http://schemas.openxmlformats.org/drawingml/2006/main" noChangeAspect="1"/>
             </wp:cNvGraphicFramePr>
@@ -1198,7 +2151,7 @@
                     <pic:cNvPicPr/>
                   </pic:nvPicPr>
                   <pic:blipFill>
-                    <a:blip r:embed="rId12"/>
+                    <a:blip r:embed="rId15"/>
                     <a:stretch>
                       <a:fillRect/>
                     </a:stretch>
@@ -1206,7 +2159,7 @@
                   <pic:spPr>
                     <a:xfrm>
                       <a:off x="0" y="0"/>
-                      <a:ext cx="5943600" cy="1818640"/>
+                      <a:ext cx="3095625" cy="1400175"/>
                     </a:xfrm>
                     <a:prstGeom prst="rect">
                       <a:avLst/>
@@ -1220,15 +2173,1203 @@
       </w:r>
     </w:p>
     <w:p>
+      <w:r>
+        <w:br w:type="page"/>
+      </w:r>
+    </w:p>
+    <w:p>
       <w:pPr>
         <w:pStyle w:val="bp"/>
         <w:spacing w:before="0" w:after="0"/>
       </w:pPr>
-      <w:r>
-        <w:t>The fail does indicate that the bug is due to the balanceExceedsLimitBy function. It doesn’t return false when it should. These two results we actually make it a lot easier to trace the bug down.</w:t>
-      </w:r>
-      <w:bookmarkStart w:id="0" w:name="_GoBack"/>
-      <w:bookmarkEnd w:id="0"/>
+    </w:p>
+    <w:tbl>
+      <w:tblPr>
+        <w:tblW w:w="13178" w:type="dxa"/>
+        <w:tblLayout w:type="fixed"/>
+        <w:tblLook w:val="0000" w:firstRow="0" w:lastRow="0" w:firstColumn="0" w:lastColumn="0" w:noHBand="0" w:noVBand="0"/>
+      </w:tblPr>
+      <w:tblGrid>
+        <w:gridCol w:w="558"/>
+        <w:gridCol w:w="2880"/>
+        <w:gridCol w:w="30"/>
+        <w:gridCol w:w="2686"/>
+        <w:gridCol w:w="5596"/>
+        <w:gridCol w:w="714"/>
+        <w:gridCol w:w="714"/>
+      </w:tblGrid>
+      <w:tr>
+        <w:trPr>
+          <w:cantSplit/>
+          <w:tblHeader/>
+        </w:trPr>
+        <w:tc>
+          <w:tcPr>
+            <w:tcW w:w="3468" w:type="dxa"/>
+            <w:gridSpan w:val="3"/>
+            <w:tcBorders>
+              <w:top w:val="single" w:sz="6" w:space="0" w:color="auto"/>
+              <w:left w:val="single" w:sz="4" w:space="0" w:color="auto"/>
+              <w:bottom w:val="single" w:sz="6" w:space="0" w:color="auto"/>
+              <w:right w:val="single" w:sz="6" w:space="0" w:color="auto"/>
+            </w:tcBorders>
+          </w:tcPr>
+          <w:p>
+            <w:pPr>
+              <w:pStyle w:val="bp"/>
+              <w:rPr>
+                <w:b/>
+              </w:rPr>
+            </w:pPr>
+            <w:r>
+              <w:rPr>
+                <w:b/>
+              </w:rPr>
+              <w:t>Test Name</w:t>
+            </w:r>
+          </w:p>
+        </w:tc>
+        <w:tc>
+          <w:tcPr>
+            <w:tcW w:w="9710" w:type="dxa"/>
+            <w:gridSpan w:val="4"/>
+            <w:tcBorders>
+              <w:top w:val="single" w:sz="6" w:space="0" w:color="auto"/>
+              <w:left w:val="single" w:sz="6" w:space="0" w:color="auto"/>
+              <w:bottom w:val="single" w:sz="6" w:space="0" w:color="auto"/>
+              <w:right w:val="single" w:sz="4" w:space="0" w:color="auto"/>
+            </w:tcBorders>
+          </w:tcPr>
+          <w:p>
+            <w:pPr>
+              <w:pStyle w:val="bp"/>
+              <w:tabs>
+                <w:tab w:val="left" w:pos="5685"/>
+              </w:tabs>
+              <w:rPr>
+                <w:color w:val="0000FF"/>
+                <w:sz w:val="24"/>
+                <w:szCs w:val="24"/>
+              </w:rPr>
+            </w:pPr>
+            <w:r>
+              <w:rPr>
+                <w:color w:val="0000FF"/>
+                <w:sz w:val="24"/>
+                <w:szCs w:val="24"/>
+              </w:rPr>
+              <w:t>Player is able to bet the remaining amount</w:t>
+            </w:r>
+          </w:p>
+        </w:tc>
+      </w:tr>
+      <w:tr>
+        <w:trPr>
+          <w:cantSplit/>
+          <w:tblHeader/>
+        </w:trPr>
+        <w:tc>
+          <w:tcPr>
+            <w:tcW w:w="3468" w:type="dxa"/>
+            <w:gridSpan w:val="3"/>
+            <w:tcBorders>
+              <w:top w:val="single" w:sz="6" w:space="0" w:color="auto"/>
+              <w:left w:val="single" w:sz="4" w:space="0" w:color="auto"/>
+              <w:bottom w:val="single" w:sz="6" w:space="0" w:color="auto"/>
+              <w:right w:val="single" w:sz="6" w:space="0" w:color="auto"/>
+            </w:tcBorders>
+          </w:tcPr>
+          <w:p>
+            <w:pPr>
+              <w:pStyle w:val="bp"/>
+              <w:rPr>
+                <w:b/>
+              </w:rPr>
+            </w:pPr>
+            <w:r>
+              <w:rPr>
+                <w:b/>
+              </w:rPr>
+              <w:t>Use Case Tested:</w:t>
+            </w:r>
+          </w:p>
+        </w:tc>
+        <w:tc>
+          <w:tcPr>
+            <w:tcW w:w="9710" w:type="dxa"/>
+            <w:gridSpan w:val="4"/>
+            <w:tcBorders>
+              <w:top w:val="single" w:sz="6" w:space="0" w:color="auto"/>
+              <w:left w:val="single" w:sz="6" w:space="0" w:color="auto"/>
+              <w:bottom w:val="single" w:sz="6" w:space="0" w:color="auto"/>
+              <w:right w:val="single" w:sz="4" w:space="0" w:color="auto"/>
+            </w:tcBorders>
+          </w:tcPr>
+          <w:p>
+            <w:pPr>
+              <w:pStyle w:val="bp"/>
+              <w:tabs>
+                <w:tab w:val="left" w:pos="5685"/>
+              </w:tabs>
+              <w:rPr>
+                <w:color w:val="0000FF"/>
+                <w:sz w:val="24"/>
+                <w:szCs w:val="24"/>
+              </w:rPr>
+            </w:pPr>
+            <w:r>
+              <w:rPr>
+                <w:color w:val="0000FF"/>
+                <w:sz w:val="24"/>
+                <w:szCs w:val="24"/>
+              </w:rPr>
+              <w:t>Crown and Anchor Game</w:t>
+            </w:r>
+          </w:p>
+        </w:tc>
+      </w:tr>
+      <w:tr>
+        <w:trPr>
+          <w:cantSplit/>
+          <w:trHeight w:val="711"/>
+          <w:tblHeader/>
+        </w:trPr>
+        <w:tc>
+          <w:tcPr>
+            <w:tcW w:w="3468" w:type="dxa"/>
+            <w:gridSpan w:val="3"/>
+            <w:tcBorders>
+              <w:top w:val="single" w:sz="6" w:space="0" w:color="auto"/>
+              <w:left w:val="single" w:sz="4" w:space="0" w:color="auto"/>
+              <w:bottom w:val="single" w:sz="6" w:space="0" w:color="auto"/>
+              <w:right w:val="single" w:sz="6" w:space="0" w:color="auto"/>
+            </w:tcBorders>
+          </w:tcPr>
+          <w:p>
+            <w:pPr>
+              <w:pStyle w:val="bp"/>
+              <w:rPr>
+                <w:b/>
+              </w:rPr>
+            </w:pPr>
+            <w:r>
+              <w:rPr>
+                <w:b/>
+              </w:rPr>
+              <w:t>Test Description:</w:t>
+            </w:r>
+          </w:p>
+        </w:tc>
+        <w:tc>
+          <w:tcPr>
+            <w:tcW w:w="9710" w:type="dxa"/>
+            <w:gridSpan w:val="4"/>
+            <w:tcBorders>
+              <w:top w:val="single" w:sz="6" w:space="0" w:color="auto"/>
+              <w:left w:val="single" w:sz="6" w:space="0" w:color="auto"/>
+              <w:bottom w:val="single" w:sz="6" w:space="0" w:color="auto"/>
+              <w:right w:val="single" w:sz="4" w:space="0" w:color="auto"/>
+            </w:tcBorders>
+          </w:tcPr>
+          <w:p>
+            <w:pPr>
+              <w:pStyle w:val="bp"/>
+              <w:ind w:left="-48" w:firstLine="48"/>
+              <w:rPr>
+                <w:color w:val="0000FF"/>
+                <w:sz w:val="24"/>
+                <w:szCs w:val="24"/>
+              </w:rPr>
+            </w:pPr>
+            <w:r>
+              <w:rPr>
+                <w:color w:val="0000FF"/>
+                <w:sz w:val="24"/>
+                <w:szCs w:val="24"/>
+              </w:rPr>
+              <w:t>The game should only stop if the player is unable to bet there remaining amount</w:t>
+            </w:r>
+          </w:p>
+        </w:tc>
+      </w:tr>
+      <w:tr>
+        <w:trPr>
+          <w:cantSplit/>
+          <w:tblHeader/>
+        </w:trPr>
+        <w:tc>
+          <w:tcPr>
+            <w:tcW w:w="3468" w:type="dxa"/>
+            <w:gridSpan w:val="3"/>
+            <w:tcBorders>
+              <w:top w:val="single" w:sz="4" w:space="0" w:color="auto"/>
+              <w:left w:val="single" w:sz="4" w:space="0" w:color="auto"/>
+              <w:bottom w:val="single" w:sz="6" w:space="0" w:color="auto"/>
+              <w:right w:val="single" w:sz="6" w:space="0" w:color="auto"/>
+            </w:tcBorders>
+          </w:tcPr>
+          <w:p>
+            <w:pPr>
+              <w:pStyle w:val="bp"/>
+              <w:rPr>
+                <w:b/>
+              </w:rPr>
+            </w:pPr>
+            <w:r>
+              <w:rPr>
+                <w:b/>
+              </w:rPr>
+              <w:t>Pre-conditions</w:t>
+            </w:r>
+          </w:p>
+        </w:tc>
+        <w:tc>
+          <w:tcPr>
+            <w:tcW w:w="9710" w:type="dxa"/>
+            <w:gridSpan w:val="4"/>
+            <w:tcBorders>
+              <w:top w:val="single" w:sz="4" w:space="0" w:color="auto"/>
+              <w:left w:val="single" w:sz="6" w:space="0" w:color="auto"/>
+              <w:bottom w:val="single" w:sz="6" w:space="0" w:color="auto"/>
+              <w:right w:val="single" w:sz="4" w:space="0" w:color="auto"/>
+            </w:tcBorders>
+          </w:tcPr>
+          <w:p>
+            <w:pPr>
+              <w:pStyle w:val="bp"/>
+              <w:ind w:left="-48" w:firstLine="48"/>
+              <w:rPr>
+                <w:color w:val="0000FF"/>
+                <w:sz w:val="24"/>
+                <w:szCs w:val="24"/>
+              </w:rPr>
+            </w:pPr>
+            <w:r>
+              <w:rPr>
+                <w:color w:val="0000FF"/>
+                <w:sz w:val="24"/>
+                <w:szCs w:val="24"/>
+              </w:rPr>
+              <w:t>Default game setup</w:t>
+            </w:r>
+          </w:p>
+        </w:tc>
+      </w:tr>
+      <w:tr>
+        <w:trPr>
+          <w:cantSplit/>
+          <w:tblHeader/>
+        </w:trPr>
+        <w:tc>
+          <w:tcPr>
+            <w:tcW w:w="3468" w:type="dxa"/>
+            <w:gridSpan w:val="3"/>
+            <w:tcBorders>
+              <w:top w:val="single" w:sz="6" w:space="0" w:color="auto"/>
+              <w:left w:val="single" w:sz="4" w:space="0" w:color="auto"/>
+              <w:bottom w:val="single" w:sz="6" w:space="0" w:color="auto"/>
+              <w:right w:val="single" w:sz="6" w:space="0" w:color="auto"/>
+            </w:tcBorders>
+          </w:tcPr>
+          <w:p>
+            <w:pPr>
+              <w:pStyle w:val="bp"/>
+              <w:rPr>
+                <w:b/>
+              </w:rPr>
+            </w:pPr>
+            <w:r>
+              <w:rPr>
+                <w:b/>
+              </w:rPr>
+              <w:t>Post-conditions</w:t>
+            </w:r>
+          </w:p>
+        </w:tc>
+        <w:tc>
+          <w:tcPr>
+            <w:tcW w:w="9710" w:type="dxa"/>
+            <w:gridSpan w:val="4"/>
+            <w:tcBorders>
+              <w:top w:val="single" w:sz="6" w:space="0" w:color="auto"/>
+              <w:left w:val="single" w:sz="6" w:space="0" w:color="auto"/>
+              <w:bottom w:val="single" w:sz="6" w:space="0" w:color="auto"/>
+              <w:right w:val="single" w:sz="4" w:space="0" w:color="auto"/>
+            </w:tcBorders>
+          </w:tcPr>
+          <w:p>
+            <w:pPr>
+              <w:pStyle w:val="bp"/>
+              <w:rPr>
+                <w:color w:val="0000FF"/>
+                <w:sz w:val="24"/>
+                <w:szCs w:val="24"/>
+              </w:rPr>
+            </w:pPr>
+            <w:r>
+              <w:rPr>
+                <w:color w:val="0000FF"/>
+                <w:sz w:val="24"/>
+                <w:szCs w:val="24"/>
+              </w:rPr>
+              <w:t>At the end of the game the players balance should be 5</w:t>
+            </w:r>
+          </w:p>
+        </w:tc>
+      </w:tr>
+      <w:tr>
+        <w:trPr>
+          <w:cantSplit/>
+          <w:tblHeader/>
+        </w:trPr>
+        <w:tc>
+          <w:tcPr>
+            <w:tcW w:w="3438" w:type="dxa"/>
+            <w:gridSpan w:val="2"/>
+            <w:tcBorders>
+              <w:top w:val="single" w:sz="6" w:space="0" w:color="auto"/>
+              <w:left w:val="single" w:sz="4" w:space="0" w:color="auto"/>
+              <w:bottom w:val="single" w:sz="6" w:space="0" w:color="auto"/>
+              <w:right w:val="single" w:sz="6" w:space="0" w:color="auto"/>
+            </w:tcBorders>
+          </w:tcPr>
+          <w:p>
+            <w:pPr>
+              <w:pStyle w:val="bp"/>
+              <w:spacing w:before="0" w:after="0"/>
+              <w:rPr>
+                <w:b/>
+              </w:rPr>
+            </w:pPr>
+            <w:r>
+              <w:rPr>
+                <w:b/>
+              </w:rPr>
+              <w:t>Notes:</w:t>
+            </w:r>
+          </w:p>
+        </w:tc>
+        <w:tc>
+          <w:tcPr>
+            <w:tcW w:w="9740" w:type="dxa"/>
+            <w:gridSpan w:val="5"/>
+            <w:tcBorders>
+              <w:top w:val="single" w:sz="6" w:space="0" w:color="auto"/>
+              <w:left w:val="single" w:sz="6" w:space="0" w:color="auto"/>
+              <w:bottom w:val="single" w:sz="6" w:space="0" w:color="auto"/>
+              <w:right w:val="single" w:sz="4" w:space="0" w:color="auto"/>
+            </w:tcBorders>
+          </w:tcPr>
+          <w:p>
+            <w:pPr>
+              <w:pStyle w:val="bp"/>
+              <w:rPr>
+                <w:b/>
+                <w:bCs/>
+                <w:color w:val="FF0000"/>
+                <w:sz w:val="24"/>
+              </w:rPr>
+            </w:pPr>
+            <w:r>
+              <w:rPr>
+                <w:b/>
+                <w:bCs/>
+                <w:color w:val="FF0000"/>
+                <w:sz w:val="24"/>
+              </w:rPr>
+              <w:t>Because the game terminates if the players balance is 200, the only way to see if player can bet the remaining amount is to keep p</w:t>
+            </w:r>
+            <w:r>
+              <w:rPr>
+                <w:b/>
+                <w:bCs/>
+                <w:color w:val="FF0000"/>
+                <w:sz w:val="24"/>
+              </w:rPr>
+              <w:t xml:space="preserve">laying until the game has terminated on the balance of </w:t>
+            </w:r>
+            <w:r>
+              <w:rPr>
+                <w:b/>
+                <w:bCs/>
+                <w:color w:val="FF0000"/>
+                <w:sz w:val="24"/>
+              </w:rPr>
+              <w:t>0.</w:t>
+            </w:r>
+            <w:r>
+              <w:rPr>
+                <w:b/>
+                <w:bCs/>
+                <w:color w:val="FF0000"/>
+                <w:sz w:val="24"/>
+              </w:rPr>
+              <w:t xml:space="preserve"> pass for the test will</w:t>
+            </w:r>
+            <w:r>
+              <w:rPr>
+                <w:b/>
+                <w:bCs/>
+                <w:color w:val="FF0000"/>
+                <w:sz w:val="24"/>
+              </w:rPr>
+              <w:t xml:space="preserve"> indicate that the </w:t>
+            </w:r>
+            <w:r>
+              <w:rPr>
+                <w:b/>
+                <w:bCs/>
+                <w:color w:val="FF0000"/>
+                <w:sz w:val="24"/>
+              </w:rPr>
+              <w:t>bug is fixed</w:t>
+            </w:r>
+          </w:p>
+          <w:p>
+            <w:pPr>
+              <w:pStyle w:val="bp"/>
+              <w:rPr>
+                <w:b/>
+                <w:bCs/>
+                <w:color w:val="FF0000"/>
+                <w:sz w:val="24"/>
+              </w:rPr>
+            </w:pPr>
+          </w:p>
+          <w:p>
+            <w:pPr>
+              <w:pStyle w:val="bp"/>
+              <w:rPr>
+                <w:b/>
+                <w:bCs/>
+                <w:color w:val="FF0000"/>
+                <w:sz w:val="24"/>
+              </w:rPr>
+            </w:pPr>
+          </w:p>
+        </w:tc>
+      </w:tr>
+      <w:tr>
+        <w:trPr>
+          <w:cantSplit/>
+          <w:tblHeader/>
+        </w:trPr>
+        <w:tc>
+          <w:tcPr>
+            <w:tcW w:w="3438" w:type="dxa"/>
+            <w:gridSpan w:val="2"/>
+            <w:tcBorders>
+              <w:top w:val="single" w:sz="6" w:space="0" w:color="auto"/>
+              <w:left w:val="single" w:sz="4" w:space="0" w:color="auto"/>
+              <w:bottom w:val="single" w:sz="4" w:space="0" w:color="auto"/>
+              <w:right w:val="single" w:sz="6" w:space="0" w:color="auto"/>
+            </w:tcBorders>
+          </w:tcPr>
+          <w:p>
+            <w:pPr>
+              <w:pStyle w:val="bp"/>
+              <w:spacing w:before="0" w:after="0"/>
+              <w:rPr>
+                <w:b/>
+              </w:rPr>
+            </w:pPr>
+            <w:r>
+              <w:rPr>
+                <w:b/>
+              </w:rPr>
+              <w:t>Result (Pass/Fail/Warning/Incomplete)</w:t>
+            </w:r>
+          </w:p>
+        </w:tc>
+        <w:tc>
+          <w:tcPr>
+            <w:tcW w:w="9740" w:type="dxa"/>
+            <w:gridSpan w:val="5"/>
+            <w:tcBorders>
+              <w:top w:val="single" w:sz="6" w:space="0" w:color="auto"/>
+              <w:left w:val="single" w:sz="6" w:space="0" w:color="auto"/>
+              <w:bottom w:val="single" w:sz="4" w:space="0" w:color="auto"/>
+              <w:right w:val="single" w:sz="4" w:space="0" w:color="auto"/>
+            </w:tcBorders>
+          </w:tcPr>
+          <w:p>
+            <w:pPr>
+              <w:pStyle w:val="bp"/>
+              <w:rPr>
+                <w:b/>
+                <w:bCs/>
+                <w:color w:val="FF0000"/>
+                <w:sz w:val="24"/>
+              </w:rPr>
+            </w:pPr>
+          </w:p>
+        </w:tc>
+      </w:tr>
+      <w:tr>
+        <w:tblPrEx>
+          <w:tblBorders>
+            <w:top w:val="single" w:sz="6" w:space="0" w:color="auto"/>
+            <w:left w:val="single" w:sz="6" w:space="0" w:color="auto"/>
+            <w:bottom w:val="single" w:sz="6" w:space="0" w:color="auto"/>
+            <w:right w:val="single" w:sz="6" w:space="0" w:color="auto"/>
+            <w:insideH w:val="single" w:sz="6" w:space="0" w:color="auto"/>
+            <w:insideV w:val="single" w:sz="6" w:space="0" w:color="auto"/>
+          </w:tblBorders>
+        </w:tblPrEx>
+        <w:trPr>
+          <w:cantSplit/>
+          <w:trHeight w:val="80"/>
+          <w:tblHeader/>
+        </w:trPr>
+        <w:tc>
+          <w:tcPr>
+            <w:tcW w:w="558" w:type="dxa"/>
+            <w:tcBorders>
+              <w:bottom w:val="single" w:sz="4" w:space="0" w:color="auto"/>
+              <w:right w:val="single" w:sz="4" w:space="0" w:color="auto"/>
+            </w:tcBorders>
+            <w:shd w:val="clear" w:color="auto" w:fill="C0C0C0"/>
+          </w:tcPr>
+          <w:p>
+            <w:pPr>
+              <w:pStyle w:val="proc"/>
+              <w:numPr>
+                <w:ilvl w:val="0"/>
+                <w:numId w:val="0"/>
+              </w:numPr>
+              <w:jc w:val="center"/>
+              <w:rPr>
+                <w:sz w:val="24"/>
+              </w:rPr>
+            </w:pPr>
+          </w:p>
+        </w:tc>
+        <w:tc>
+          <w:tcPr>
+            <w:tcW w:w="5596" w:type="dxa"/>
+            <w:gridSpan w:val="3"/>
+            <w:tcBorders>
+              <w:left w:val="single" w:sz="4" w:space="0" w:color="auto"/>
+              <w:bottom w:val="single" w:sz="4" w:space="0" w:color="auto"/>
+            </w:tcBorders>
+            <w:shd w:val="clear" w:color="auto" w:fill="C0C0C0"/>
+          </w:tcPr>
+          <w:p>
+            <w:pPr>
+              <w:pStyle w:val="proc"/>
+              <w:numPr>
+                <w:ilvl w:val="0"/>
+                <w:numId w:val="0"/>
+              </w:numPr>
+              <w:jc w:val="center"/>
+              <w:rPr>
+                <w:sz w:val="24"/>
+              </w:rPr>
+            </w:pPr>
+            <w:r>
+              <w:rPr>
+                <w:b/>
+                <w:sz w:val="24"/>
+              </w:rPr>
+              <w:t>TEST STEP</w:t>
+            </w:r>
+          </w:p>
+        </w:tc>
+        <w:tc>
+          <w:tcPr>
+            <w:tcW w:w="5596" w:type="dxa"/>
+            <w:shd w:val="clear" w:color="auto" w:fill="C0C0C0"/>
+          </w:tcPr>
+          <w:p>
+            <w:pPr>
+              <w:pStyle w:val="bp"/>
+              <w:jc w:val="center"/>
+              <w:rPr>
+                <w:sz w:val="24"/>
+              </w:rPr>
+            </w:pPr>
+            <w:r>
+              <w:rPr>
+                <w:b/>
+                <w:sz w:val="24"/>
+              </w:rPr>
+              <w:t>EXPECTED TEST RESULTS</w:t>
+            </w:r>
+          </w:p>
+        </w:tc>
+        <w:tc>
+          <w:tcPr>
+            <w:tcW w:w="714" w:type="dxa"/>
+            <w:shd w:val="clear" w:color="auto" w:fill="C0C0C0"/>
+          </w:tcPr>
+          <w:p>
+            <w:pPr>
+              <w:pStyle w:val="RowHeadings"/>
+              <w:spacing w:before="80" w:after="80"/>
+              <w:jc w:val="center"/>
+              <w:rPr>
+                <w:rFonts w:ascii="Times New Roman" w:hAnsi="Times New Roman"/>
+                <w:sz w:val="22"/>
+              </w:rPr>
+            </w:pPr>
+            <w:r>
+              <w:rPr>
+                <w:rFonts w:ascii="Times New Roman" w:hAnsi="Times New Roman"/>
+                <w:sz w:val="22"/>
+              </w:rPr>
+              <w:t>P</w:t>
+            </w:r>
+          </w:p>
+        </w:tc>
+        <w:tc>
+          <w:tcPr>
+            <w:tcW w:w="714" w:type="dxa"/>
+            <w:shd w:val="clear" w:color="auto" w:fill="C0C0C0"/>
+          </w:tcPr>
+          <w:p>
+            <w:pPr>
+              <w:pStyle w:val="RowHeadings"/>
+              <w:spacing w:before="80" w:after="80"/>
+              <w:jc w:val="center"/>
+              <w:rPr>
+                <w:rFonts w:ascii="Times New Roman" w:hAnsi="Times New Roman"/>
+                <w:sz w:val="22"/>
+              </w:rPr>
+            </w:pPr>
+            <w:r>
+              <w:rPr>
+                <w:rFonts w:ascii="Times New Roman" w:hAnsi="Times New Roman"/>
+                <w:sz w:val="22"/>
+              </w:rPr>
+              <w:t>F</w:t>
+            </w:r>
+          </w:p>
+        </w:tc>
+      </w:tr>
+      <w:tr>
+        <w:tblPrEx>
+          <w:tblBorders>
+            <w:top w:val="single" w:sz="6" w:space="0" w:color="auto"/>
+            <w:left w:val="single" w:sz="6" w:space="0" w:color="auto"/>
+            <w:bottom w:val="single" w:sz="6" w:space="0" w:color="auto"/>
+            <w:right w:val="single" w:sz="6" w:space="0" w:color="auto"/>
+            <w:insideH w:val="single" w:sz="6" w:space="0" w:color="auto"/>
+            <w:insideV w:val="single" w:sz="6" w:space="0" w:color="auto"/>
+          </w:tblBorders>
+        </w:tblPrEx>
+        <w:trPr>
+          <w:cantSplit/>
+          <w:trHeight w:val="80"/>
+        </w:trPr>
+        <w:tc>
+          <w:tcPr>
+            <w:tcW w:w="558" w:type="dxa"/>
+            <w:tcBorders>
+              <w:top w:val="single" w:sz="4" w:space="0" w:color="auto"/>
+              <w:right w:val="single" w:sz="4" w:space="0" w:color="auto"/>
+            </w:tcBorders>
+          </w:tcPr>
+          <w:p>
+            <w:pPr>
+              <w:pStyle w:val="proc"/>
+              <w:rPr>
+                <w:sz w:val="24"/>
+              </w:rPr>
+            </w:pPr>
+          </w:p>
+        </w:tc>
+        <w:tc>
+          <w:tcPr>
+            <w:tcW w:w="5596" w:type="dxa"/>
+            <w:gridSpan w:val="3"/>
+            <w:tcBorders>
+              <w:top w:val="single" w:sz="4" w:space="0" w:color="auto"/>
+              <w:left w:val="single" w:sz="4" w:space="0" w:color="auto"/>
+            </w:tcBorders>
+          </w:tcPr>
+          <w:p>
+            <w:pPr>
+              <w:pStyle w:val="proc"/>
+              <w:numPr>
+                <w:ilvl w:val="0"/>
+                <w:numId w:val="0"/>
+              </w:numPr>
+              <w:ind w:left="360" w:hanging="360"/>
+              <w:rPr>
+                <w:sz w:val="24"/>
+              </w:rPr>
+            </w:pPr>
+            <w:r>
+              <w:rPr>
+                <w:sz w:val="24"/>
+              </w:rPr>
+              <w:t>Run program</w:t>
+            </w:r>
+          </w:p>
+        </w:tc>
+        <w:tc>
+          <w:tcPr>
+            <w:tcW w:w="5596" w:type="dxa"/>
+          </w:tcPr>
+          <w:p>
+            <w:pPr>
+              <w:pStyle w:val="bp"/>
+              <w:rPr>
+                <w:sz w:val="24"/>
+              </w:rPr>
+            </w:pPr>
+          </w:p>
+        </w:tc>
+        <w:tc>
+          <w:tcPr>
+            <w:tcW w:w="714" w:type="dxa"/>
+          </w:tcPr>
+          <w:p>
+            <w:pPr>
+              <w:pStyle w:val="RowHeadings"/>
+              <w:spacing w:before="80" w:after="80"/>
+              <w:jc w:val="center"/>
+            </w:pPr>
+            <w:r>
+              <w:t>X</w:t>
+            </w:r>
+          </w:p>
+        </w:tc>
+        <w:tc>
+          <w:tcPr>
+            <w:tcW w:w="714" w:type="dxa"/>
+          </w:tcPr>
+          <w:p>
+            <w:pPr>
+              <w:pStyle w:val="RowHeadings"/>
+              <w:spacing w:before="80" w:after="80"/>
+            </w:pPr>
+          </w:p>
+        </w:tc>
+      </w:tr>
+      <w:tr>
+        <w:tblPrEx>
+          <w:tblBorders>
+            <w:top w:val="single" w:sz="6" w:space="0" w:color="auto"/>
+            <w:left w:val="single" w:sz="6" w:space="0" w:color="auto"/>
+            <w:bottom w:val="single" w:sz="6" w:space="0" w:color="auto"/>
+            <w:right w:val="single" w:sz="6" w:space="0" w:color="auto"/>
+            <w:insideH w:val="single" w:sz="6" w:space="0" w:color="auto"/>
+            <w:insideV w:val="single" w:sz="6" w:space="0" w:color="auto"/>
+          </w:tblBorders>
+        </w:tblPrEx>
+        <w:trPr>
+          <w:cantSplit/>
+          <w:trHeight w:val="80"/>
+        </w:trPr>
+        <w:tc>
+          <w:tcPr>
+            <w:tcW w:w="558" w:type="dxa"/>
+            <w:tcBorders>
+              <w:right w:val="single" w:sz="4" w:space="0" w:color="auto"/>
+            </w:tcBorders>
+          </w:tcPr>
+          <w:p>
+            <w:pPr>
+              <w:pStyle w:val="proc"/>
+              <w:rPr>
+                <w:sz w:val="24"/>
+              </w:rPr>
+            </w:pPr>
+          </w:p>
+        </w:tc>
+        <w:tc>
+          <w:tcPr>
+            <w:tcW w:w="5596" w:type="dxa"/>
+            <w:gridSpan w:val="3"/>
+            <w:tcBorders>
+              <w:left w:val="single" w:sz="4" w:space="0" w:color="auto"/>
+            </w:tcBorders>
+          </w:tcPr>
+          <w:p>
+            <w:pPr>
+              <w:pStyle w:val="proc"/>
+              <w:numPr>
+                <w:ilvl w:val="0"/>
+                <w:numId w:val="0"/>
+              </w:numPr>
+              <w:rPr>
+                <w:sz w:val="24"/>
+              </w:rPr>
+            </w:pPr>
+            <w:r>
+              <w:rPr>
+                <w:sz w:val="24"/>
+              </w:rPr>
+              <w:t>Check the players balance once the game has finished</w:t>
+            </w:r>
+          </w:p>
+        </w:tc>
+        <w:tc>
+          <w:tcPr>
+            <w:tcW w:w="5596" w:type="dxa"/>
+          </w:tcPr>
+          <w:p>
+            <w:pPr>
+              <w:pStyle w:val="bp"/>
+              <w:rPr>
+                <w:sz w:val="24"/>
+              </w:rPr>
+            </w:pPr>
+            <w:r>
+              <w:rPr>
+                <w:sz w:val="24"/>
+              </w:rPr>
+              <w:t>The players balance should be 0</w:t>
+            </w:r>
+          </w:p>
+        </w:tc>
+        <w:tc>
+          <w:tcPr>
+            <w:tcW w:w="714" w:type="dxa"/>
+          </w:tcPr>
+          <w:p>
+            <w:pPr>
+              <w:pStyle w:val="RowHeadings"/>
+              <w:spacing w:before="80" w:after="80"/>
+              <w:jc w:val="center"/>
+            </w:pPr>
+            <w:r>
+              <w:t>x</w:t>
+            </w:r>
+          </w:p>
+        </w:tc>
+        <w:tc>
+          <w:tcPr>
+            <w:tcW w:w="714" w:type="dxa"/>
+          </w:tcPr>
+          <w:p>
+            <w:pPr>
+              <w:pStyle w:val="RowHeadings"/>
+              <w:spacing w:before="80" w:after="80"/>
+            </w:pPr>
+          </w:p>
+        </w:tc>
+      </w:tr>
+      <w:tr>
+        <w:tblPrEx>
+          <w:tblBorders>
+            <w:top w:val="single" w:sz="6" w:space="0" w:color="auto"/>
+            <w:left w:val="single" w:sz="6" w:space="0" w:color="auto"/>
+            <w:bottom w:val="single" w:sz="6" w:space="0" w:color="auto"/>
+            <w:right w:val="single" w:sz="6" w:space="0" w:color="auto"/>
+            <w:insideH w:val="single" w:sz="6" w:space="0" w:color="auto"/>
+            <w:insideV w:val="single" w:sz="6" w:space="0" w:color="auto"/>
+          </w:tblBorders>
+        </w:tblPrEx>
+        <w:trPr>
+          <w:cantSplit/>
+          <w:trHeight w:val="80"/>
+        </w:trPr>
+        <w:tc>
+          <w:tcPr>
+            <w:tcW w:w="558" w:type="dxa"/>
+            <w:tcBorders>
+              <w:right w:val="single" w:sz="4" w:space="0" w:color="auto"/>
+            </w:tcBorders>
+          </w:tcPr>
+          <w:p>
+            <w:pPr>
+              <w:pStyle w:val="proc"/>
+              <w:rPr>
+                <w:sz w:val="24"/>
+              </w:rPr>
+            </w:pPr>
+          </w:p>
+        </w:tc>
+        <w:tc>
+          <w:tcPr>
+            <w:tcW w:w="5596" w:type="dxa"/>
+            <w:gridSpan w:val="3"/>
+            <w:tcBorders>
+              <w:left w:val="single" w:sz="4" w:space="0" w:color="auto"/>
+            </w:tcBorders>
+          </w:tcPr>
+          <w:p>
+            <w:pPr>
+              <w:pStyle w:val="proc"/>
+              <w:numPr>
+                <w:ilvl w:val="0"/>
+                <w:numId w:val="0"/>
+              </w:numPr>
+              <w:rPr>
+                <w:sz w:val="24"/>
+              </w:rPr>
+            </w:pPr>
+          </w:p>
+        </w:tc>
+        <w:tc>
+          <w:tcPr>
+            <w:tcW w:w="5596" w:type="dxa"/>
+          </w:tcPr>
+          <w:p>
+            <w:pPr>
+              <w:pStyle w:val="bp"/>
+              <w:rPr>
+                <w:sz w:val="24"/>
+              </w:rPr>
+            </w:pPr>
+          </w:p>
+        </w:tc>
+        <w:tc>
+          <w:tcPr>
+            <w:tcW w:w="714" w:type="dxa"/>
+          </w:tcPr>
+          <w:p>
+            <w:pPr>
+              <w:pStyle w:val="RowHeadings"/>
+              <w:spacing w:before="80" w:after="80"/>
+              <w:jc w:val="center"/>
+            </w:pPr>
+          </w:p>
+        </w:tc>
+        <w:tc>
+          <w:tcPr>
+            <w:tcW w:w="714" w:type="dxa"/>
+          </w:tcPr>
+          <w:p>
+            <w:pPr>
+              <w:pStyle w:val="RowHeadings"/>
+              <w:spacing w:before="80" w:after="80"/>
+            </w:pPr>
+          </w:p>
+        </w:tc>
+      </w:tr>
+    </w:tbl>
+    <w:p>
+      <w:pPr>
+        <w:pStyle w:val="bp"/>
+        <w:spacing w:before="0" w:after="0"/>
+      </w:pPr>
+    </w:p>
+    <w:p>
+      <w:r>
+        <w:br w:type="page"/>
+      </w:r>
+    </w:p>
+    <w:p>
+      <w:pPr>
+        <w:pStyle w:val="Heading1"/>
+        <w:rPr>
+          <w:rStyle w:val="SubtitleChar"/>
+          <w:rFonts w:ascii="Times New Roman" w:hAnsi="Times New Roman" w:cs="Times New Roman"/>
+          <w:i w:val="0"/>
+          <w:iCs w:val="0"/>
+          <w:color w:val="auto"/>
+          <w:spacing w:val="0"/>
+          <w:szCs w:val="20"/>
+        </w:rPr>
+      </w:pPr>
+      <w:r>
+        <w:rPr>
+          <w:rStyle w:val="SubtitleChar"/>
+          <w:rFonts w:ascii="Times New Roman" w:hAnsi="Times New Roman" w:cs="Times New Roman"/>
+          <w:i w:val="0"/>
+          <w:iCs w:val="0"/>
+          <w:color w:val="auto"/>
+          <w:spacing w:val="0"/>
+          <w:szCs w:val="20"/>
+        </w:rPr>
+        <w:lastRenderedPageBreak/>
+        <w:t>Test Result</w:t>
+      </w:r>
+    </w:p>
+    <w:p>
+      <w:pPr>
+        <w:rPr>
+          <w:rFonts w:eastAsiaTheme="majorEastAsia"/>
+        </w:rPr>
+      </w:pPr>
+      <w:r>
+        <w:rPr>
+          <w:rFonts w:eastAsiaTheme="majorEastAsia"/>
+        </w:rPr>
+        <w:t>The game is now terminating on the correct limit, as the below output demonstrates</w:t>
+      </w:r>
+    </w:p>
+    <w:p>
+      <w:pPr>
+        <w:rPr>
+          <w:rFonts w:eastAsiaTheme="majorEastAsia"/>
+        </w:rPr>
+      </w:pPr>
+    </w:p>
+    <w:p>
+      <w:pPr>
+        <w:rPr>
+          <w:rFonts w:eastAsiaTheme="majorEastAsia"/>
+        </w:rPr>
+      </w:pPr>
+      <w:r>
+        <w:rPr>
+          <w:rFonts w:eastAsiaTheme="majorEastAsia"/>
+        </w:rPr>
+        <w:t>Turn 388: Fred bet 5 on CLUB</w:t>
+      </w:r>
+    </w:p>
+    <w:p>
+      <w:pPr>
+        <w:rPr>
+          <w:rFonts w:eastAsiaTheme="majorEastAsia"/>
+        </w:rPr>
+      </w:pPr>
+      <w:r>
+        <w:rPr>
+          <w:rFonts w:eastAsiaTheme="majorEastAsia"/>
+        </w:rPr>
+        <w:t>Rolled ANCHOR, CROWN, CROWN</w:t>
+      </w:r>
+    </w:p>
+    <w:p>
+      <w:pPr>
+        <w:rPr>
+          <w:rFonts w:eastAsiaTheme="majorEastAsia"/>
+        </w:rPr>
+      </w:pPr>
+      <w:r>
+        <w:rPr>
+          <w:rFonts w:eastAsiaTheme="majorEastAsia"/>
+        </w:rPr>
+        <w:t>Fred lost, balance now 5</w:t>
+      </w:r>
+    </w:p>
+    <w:p>
+      <w:pPr>
+        <w:rPr>
+          <w:rFonts w:eastAsiaTheme="majorEastAsia"/>
+        </w:rPr>
+      </w:pPr>
+    </w:p>
+    <w:p>
+      <w:pPr>
+        <w:rPr>
+          <w:rFonts w:eastAsiaTheme="majorEastAsia"/>
+        </w:rPr>
+      </w:pPr>
+      <w:r>
+        <w:rPr>
+          <w:rFonts w:eastAsiaTheme="majorEastAsia"/>
+        </w:rPr>
+        <w:t>Turn 389: Fred bet 5 on DIAMOND</w:t>
+      </w:r>
+    </w:p>
+    <w:p>
+      <w:pPr>
+        <w:rPr>
+          <w:rFonts w:eastAsiaTheme="majorEastAsia"/>
+        </w:rPr>
+      </w:pPr>
+      <w:r>
+        <w:rPr>
+          <w:rFonts w:eastAsiaTheme="majorEastAsia"/>
+        </w:rPr>
+        <w:t>Rolled ANCHOR, CROWN, CROWN</w:t>
+      </w:r>
+    </w:p>
+    <w:p>
+      <w:pPr>
+        <w:rPr>
+          <w:rFonts w:eastAsiaTheme="majorEastAsia"/>
+        </w:rPr>
+      </w:pPr>
+      <w:r>
+        <w:rPr>
+          <w:rFonts w:eastAsiaTheme="majorEastAsia"/>
+        </w:rPr>
+        <w:t>Fred lost, balance now 0</w:t>
+      </w:r>
+    </w:p>
+    <w:p>
+      <w:pPr>
+        <w:rPr>
+          <w:rFonts w:eastAsiaTheme="majorEastAsia"/>
+        </w:rPr>
+      </w:pPr>
+    </w:p>
+    <w:p>
+      <w:pPr>
+        <w:rPr>
+          <w:rFonts w:eastAsiaTheme="majorEastAsia"/>
+        </w:rPr>
+      </w:pPr>
+      <w:r>
+        <w:rPr>
+          <w:rFonts w:eastAsiaTheme="majorEastAsia"/>
+        </w:rPr>
+        <w:t xml:space="preserve">389 </w:t>
+      </w:r>
+      <w:proofErr w:type="gramStart"/>
+      <w:r>
+        <w:rPr>
+          <w:rFonts w:eastAsiaTheme="majorEastAsia"/>
+        </w:rPr>
+        <w:t>turns</w:t>
+      </w:r>
+      <w:proofErr w:type="gramEnd"/>
+      <w:r>
+        <w:rPr>
+          <w:rFonts w:eastAsiaTheme="majorEastAsia"/>
+        </w:rPr>
+        <w:t xml:space="preserve"> later.</w:t>
+      </w:r>
+    </w:p>
+    <w:p>
+      <w:pPr>
+        <w:rPr>
+          <w:rFonts w:eastAsiaTheme="majorEastAsia"/>
+        </w:rPr>
+      </w:pPr>
+      <w:r>
+        <w:rPr>
+          <w:rFonts w:eastAsiaTheme="majorEastAsia"/>
+        </w:rPr>
+        <w:t>End Game 99: Fred now has balance 0</w:t>
+      </w:r>
+    </w:p>
+    <w:p>
+      <w:pPr>
+        <w:rPr>
+          <w:rFonts w:eastAsiaTheme="majorEastAsia"/>
+        </w:rPr>
+      </w:pPr>
+    </w:p>
+    <w:p>
+      <w:pPr>
+        <w:rPr>
+          <w:rFonts w:eastAsiaTheme="majorEastAsia"/>
+        </w:rPr>
+      </w:pPr>
+      <w:r>
+        <w:rPr>
+          <w:rFonts w:eastAsiaTheme="majorEastAsia"/>
+        </w:rPr>
+        <w:t>Win count = 11462, Lose Count = 17463, 0.40</w:t>
+      </w:r>
+    </w:p>
+    <w:p>
+      <w:pPr>
+        <w:rPr>
+          <w:rFonts w:eastAsiaTheme="majorEastAsia"/>
+        </w:rPr>
+      </w:pPr>
+    </w:p>
+    <w:p>
+      <w:pPr>
+        <w:rPr>
+          <w:rFonts w:eastAsiaTheme="majorEastAsia"/>
+        </w:rPr>
+      </w:pPr>
+    </w:p>
+    <w:p>
+      <w:pPr>
+        <w:pStyle w:val="bp"/>
+        <w:spacing w:before="0" w:after="0"/>
+      </w:pPr>
     </w:p>
     <w:sectPr>
       <w:pgSz w:w="15840" w:h="12240" w:orient="landscape" w:code="1"/>
@@ -1333,7 +3474,7 @@
         <w:rStyle w:val="PageNumber"/>
         <w:noProof/>
       </w:rPr>
-      <w:t>3</w:t>
+      <w:t>4</w:t>
     </w:r>
     <w:r>
       <w:rPr>
@@ -1370,7 +3511,7 @@
         <w:rStyle w:val="PageNumber"/>
         <w:noProof/>
       </w:rPr>
-      <w:t>3</w:t>
+      <w:t>7</w:t>
     </w:r>
     <w:r>
       <w:rPr>
@@ -1392,6 +3533,16 @@
 </w:ftr>
 </file>
 
+<file path=word/footer3.xml><?xml version="1.0" encoding="utf-8"?>
+<w:ftr xmlns:wpc="http://schemas.microsoft.com/office/word/2010/wordprocessingCanvas" xmlns:mc="http://schemas.openxmlformats.org/markup-compatibility/2006" xmlns:o="urn:schemas-microsoft-com:office:office" xmlns:r="http://schemas.openxmlformats.org/officeDocument/2006/relationships" xmlns:m="http://schemas.openxmlformats.org/officeDocument/2006/math" xmlns:v="urn:schemas-microsoft-com:vml" xmlns:wp14="http://schemas.microsoft.com/office/word/2010/wordprocessingDrawing" xmlns:wp="http://schemas.openxmlformats.org/drawingml/2006/wordprocessingDrawing" xmlns:w10="urn:schemas-microsoft-com:office:word" xmlns:w="http://schemas.openxmlformats.org/wordprocessingml/2006/main" xmlns:w14="http://schemas.microsoft.com/office/word/2010/wordml" xmlns:wpg="http://schemas.microsoft.com/office/word/2010/wordprocessingGroup" xmlns:wpi="http://schemas.microsoft.com/office/word/2010/wordprocessingInk" xmlns:wne="http://schemas.microsoft.com/office/word/2006/wordml" xmlns:wps="http://schemas.microsoft.com/office/word/2010/wordprocessingShape" mc:Ignorable="w14 wp14">
+  <w:p>
+    <w:pPr>
+      <w:pStyle w:val="Footer"/>
+    </w:pPr>
+  </w:p>
+</w:ftr>
+</file>
+
 <file path=word/footnotes.xml><?xml version="1.0" encoding="utf-8"?>
 <w:footnotes xmlns:wpc="http://schemas.microsoft.com/office/word/2010/wordprocessingCanvas" xmlns:mc="http://schemas.openxmlformats.org/markup-compatibility/2006" xmlns:o="urn:schemas-microsoft-com:office:office" xmlns:r="http://schemas.openxmlformats.org/officeDocument/2006/relationships" xmlns:m="http://schemas.openxmlformats.org/officeDocument/2006/math" xmlns:v="urn:schemas-microsoft-com:vml" xmlns:wp14="http://schemas.microsoft.com/office/word/2010/wordprocessingDrawing" xmlns:wp="http://schemas.openxmlformats.org/drawingml/2006/wordprocessingDrawing" xmlns:w10="urn:schemas-microsoft-com:office:word" xmlns:w="http://schemas.openxmlformats.org/wordprocessingml/2006/main" xmlns:w14="http://schemas.microsoft.com/office/word/2010/wordml" xmlns:wpg="http://schemas.microsoft.com/office/word/2010/wordprocessingGroup" xmlns:wpi="http://schemas.microsoft.com/office/word/2010/wordprocessingInk" xmlns:wne="http://schemas.microsoft.com/office/word/2006/wordml" xmlns:wps="http://schemas.microsoft.com/office/word/2010/wordprocessingShape" mc:Ignorable="w14 wp14">
   <w:footnote w:type="separator" w:id="-1">
@@ -1416,6 +3567,16 @@
   <w:p>
     <w:pPr>
       <w:pStyle w:val="Header"/>
+    </w:pPr>
+  </w:p>
+</w:hdr>
+</file>
+
+<file path=word/header2.xml><?xml version="1.0" encoding="utf-8"?>
+<w:hdr xmlns:wpc="http://schemas.microsoft.com/office/word/2010/wordprocessingCanvas" xmlns:mc="http://schemas.openxmlformats.org/markup-compatibility/2006" xmlns:o="urn:schemas-microsoft-com:office:office" xmlns:r="http://schemas.openxmlformats.org/officeDocument/2006/relationships" xmlns:m="http://schemas.openxmlformats.org/officeDocument/2006/math" xmlns:v="urn:schemas-microsoft-com:vml" xmlns:wp14="http://schemas.microsoft.com/office/word/2010/wordprocessingDrawing" xmlns:wp="http://schemas.openxmlformats.org/drawingml/2006/wordprocessingDrawing" xmlns:w10="urn:schemas-microsoft-com:office:word" xmlns:w="http://schemas.openxmlformats.org/wordprocessingml/2006/main" xmlns:w14="http://schemas.microsoft.com/office/word/2010/wordml" xmlns:wpg="http://schemas.microsoft.com/office/word/2010/wordprocessingGroup" xmlns:wpi="http://schemas.microsoft.com/office/word/2010/wordprocessingInk" xmlns:wne="http://schemas.microsoft.com/office/word/2006/wordml" xmlns:wps="http://schemas.microsoft.com/office/word/2010/wordprocessingShape" mc:Ignorable="w14 wp14">
+  <w:p>
+    <w:pPr>
+      <w:pStyle w:val="Header"/>
       <w:jc w:val="center"/>
       <w:rPr>
         <w:sz w:val="28"/>
@@ -1425,25 +3586,7 @@
       <w:rPr>
         <w:sz w:val="28"/>
       </w:rPr>
-      <w:t>B</w:t>
-    </w:r>
-    <w:r>
-      <w:rPr>
-        <w:sz w:val="28"/>
-      </w:rPr>
-      <w:t>ug 2</w:t>
-    </w:r>
-    <w:r>
-      <w:rPr>
-        <w:sz w:val="28"/>
-      </w:rPr>
-      <w:t xml:space="preserve"> – </w:t>
-    </w:r>
-    <w:r>
-      <w:rPr>
-        <w:sz w:val="28"/>
-      </w:rPr>
-      <w:t>Game terminates before the bet limit is reached</w:t>
+      <w:t>Bug 2 – Game terminates before the bet limit is reached</w:t>
     </w:r>
   </w:p>
   <w:p>
@@ -1476,6 +3619,16 @@
       <w:rPr>
         <w:sz w:val="28"/>
       </w:rPr>
+    </w:pPr>
+  </w:p>
+</w:hdr>
+</file>
+
+<file path=word/header3.xml><?xml version="1.0" encoding="utf-8"?>
+<w:hdr xmlns:wpc="http://schemas.microsoft.com/office/word/2010/wordprocessingCanvas" xmlns:mc="http://schemas.openxmlformats.org/markup-compatibility/2006" xmlns:o="urn:schemas-microsoft-com:office:office" xmlns:r="http://schemas.openxmlformats.org/officeDocument/2006/relationships" xmlns:m="http://schemas.openxmlformats.org/officeDocument/2006/math" xmlns:v="urn:schemas-microsoft-com:vml" xmlns:wp14="http://schemas.microsoft.com/office/word/2010/wordprocessingDrawing" xmlns:wp="http://schemas.openxmlformats.org/drawingml/2006/wordprocessingDrawing" xmlns:w10="urn:schemas-microsoft-com:office:word" xmlns:w="http://schemas.openxmlformats.org/wordprocessingml/2006/main" xmlns:w14="http://schemas.microsoft.com/office/word/2010/wordml" xmlns:wpg="http://schemas.microsoft.com/office/word/2010/wordprocessingGroup" xmlns:wpi="http://schemas.microsoft.com/office/word/2010/wordprocessingInk" xmlns:wne="http://schemas.microsoft.com/office/word/2006/wordml" xmlns:wps="http://schemas.microsoft.com/office/word/2010/wordprocessingShape" mc:Ignorable="w14 wp14">
+  <w:p>
+    <w:pPr>
+      <w:pStyle w:val="Header"/>
     </w:pPr>
   </w:p>
 </w:hdr>
@@ -5271,6 +7424,16 @@
       <w:lang w:val="en-US" w:eastAsia="en-US"/>
     </w:rPr>
   </w:style>
+  <w:style w:type="character" w:styleId="Strong">
+    <w:name w:val="Strong"/>
+    <w:basedOn w:val="DefaultParagraphFont"/>
+    <w:qFormat/>
+    <w:rsid w:val="0089051C"/>
+    <w:rPr>
+      <w:b/>
+      <w:bCs/>
+    </w:rPr>
+  </w:style>
 </w:styles>
 </file>
 
@@ -5797,6 +7960,16 @@
       <w:lang w:val="en-US" w:eastAsia="en-US"/>
     </w:rPr>
   </w:style>
+  <w:style w:type="character" w:styleId="Strong">
+    <w:name w:val="Strong"/>
+    <w:basedOn w:val="DefaultParagraphFont"/>
+    <w:qFormat/>
+    <w:rsid w:val="0089051C"/>
+    <w:rPr>
+      <w:b/>
+      <w:bCs/>
+    </w:rPr>
+  </w:style>
 </w:styles>
 </file>
 
@@ -6055,7 +8228,7 @@
   <a:extraClrSchemeLst/>
   <a:extLst>
     <a:ext uri="{05A4C25C-085E-4340-85A3-A5531E510DB2}">
-      <thm15:themeFamily xmlns="" xmlns:thm15="http://schemas.microsoft.com/office/thememl/2012/main" name="Office Theme" id="{62F939B6-93AF-4DB8-9C6B-D6C7DFDC589F}" vid="{4A3C46E8-61CC-4603-A589-7422A47A8E4A}"/>
+      <thm15:themeFamily xmlns:thm15="http://schemas.microsoft.com/office/thememl/2012/main" xmlns="" name="Office Theme" id="{62F939B6-93AF-4DB8-9C6B-D6C7DFDC589F}" vid="{4A3C46E8-61CC-4603-A589-7422A47A8E4A}"/>
     </a:ext>
   </a:extLst>
 </a:theme>

</xml_diff>